<commit_message>
add grants, papers, and announcements
</commit_message>
<xml_diff>
--- a/content/lab_philosophy.docx
+++ b/content/lab_philosophy.docx
@@ -162,7 +162,21 @@
           <w:rFonts w:ascii="Calibri" w:hAnsi="Calibri"/>
           <w:lang w:val="en-US"/>
         </w:rPr>
-        <w:t>-February-2018</w:t>
+        <w:t>-</w:t>
+      </w:r>
+      <w:r>
+        <w:rPr>
+          <w:rFonts w:ascii="Calibri" w:hAnsi="Calibri"/>
+          <w:lang w:val="en-US"/>
+        </w:rPr>
+        <w:t>April</w:t>
+      </w:r>
+      <w:r>
+        <w:rPr>
+          <w:rFonts w:ascii="Calibri" w:hAnsi="Calibri"/>
+          <w:lang w:val="en-US"/>
+        </w:rPr>
+        <w:t>-2018</w:t>
       </w:r>
       <w:r>
         <w:rPr>
@@ -2133,7 +2147,21 @@
             <w:rStyle w:val="Hyperlink"/>
             <w:lang w:val="en-US"/>
           </w:rPr>
-          <w:t>here</w:t>
+          <w:t>he</w:t>
+        </w:r>
+        <w:r>
+          <w:rPr>
+            <w:rStyle w:val="Hyperlink"/>
+            <w:lang w:val="en-US"/>
+          </w:rPr>
+          <w:t>r</w:t>
+        </w:r>
+        <w:r>
+          <w:rPr>
+            <w:rStyle w:val="Hyperlink"/>
+            <w:lang w:val="en-US"/>
+          </w:rPr>
+          <w:t>e</w:t>
         </w:r>
       </w:hyperlink>
       <w:r>
@@ -2328,14 +2356,34 @@
             <w:rStyle w:val="Hyperlink"/>
             <w:lang w:val="en-US"/>
           </w:rPr>
-          <w:t>this form</w:t>
+          <w:t>this f</w:t>
+        </w:r>
+        <w:r>
+          <w:rPr>
+            <w:rStyle w:val="Hyperlink"/>
+            <w:lang w:val="en-US"/>
+          </w:rPr>
+          <w:t>o</w:t>
+        </w:r>
+        <w:r>
+          <w:rPr>
+            <w:rStyle w:val="Hyperlink"/>
+            <w:lang w:val="en-US"/>
+          </w:rPr>
+          <w:t>rm</w:t>
         </w:r>
       </w:hyperlink>
       <w:r>
         <w:rPr>
           <w:lang w:val="en-US"/>
         </w:rPr>
-        <w:t xml:space="preserve"> stating precisely who is the responsible (has to be an associate professor), a summary (here, specifying if the study will likely be published when the information is available may be a good idea), the material/room needed, date…</w:t>
+        <w:t xml:space="preserve"> stating precisely who is the responsible (has to be an associate professor), a summary (here, specifying if the study will likely be published when the information is available may be a good idea),</w:t>
+      </w:r>
+      <w:r>
+        <w:rPr>
+          <w:lang w:val="en-US"/>
+        </w:rPr>
+        <w:t xml:space="preserve"> the material/room needed, date, et cetera.</w:t>
       </w:r>
     </w:p>
     <w:p>
@@ -4754,12 +4802,14 @@
           <w:numId w:val="1"/>
         </w:numPr>
         <w:rPr>
-          <w:b/>
-          <w:lang w:val="en-US"/>
-        </w:rPr>
-      </w:pPr>
-      <w:r>
-        <w:rPr>
+          <w:rFonts w:ascii="Calibri" w:hAnsi="Calibri" w:cs="Calibri"/>
+          <w:b/>
+          <w:lang w:val="en-US"/>
+        </w:rPr>
+      </w:pPr>
+      <w:r>
+        <w:rPr>
+          <w:rFonts w:ascii="Calibri" w:hAnsi="Calibri" w:cs="Calibri"/>
           <w:b/>
           <w:lang w:val="en-US"/>
         </w:rPr>
@@ -4770,321 +4820,2258 @@
       <w:pPr>
         <w:shd w:val="clear" w:color="auto" w:fill="FFFFFF"/>
         <w:rPr>
-          <w:rFonts w:ascii="Arial" w:hAnsi="Arial" w:cs="Arial"/>
-          <w:color w:val="222222"/>
-          <w:sz w:val="19"/>
-          <w:szCs w:val="19"/>
-        </w:rPr>
-      </w:pPr>
-      <w:hyperlink r:id="rId43" w:tgtFrame="_blank" w:history="1">
+          <w:rFonts w:ascii="Calibri" w:hAnsi="Calibri" w:cs="Calibri"/>
+        </w:rPr>
+      </w:pPr>
+      <w:r>
+        <w:rPr>
+          <w:rFonts w:ascii="Calibri" w:hAnsi="Calibri" w:cs="Calibri"/>
+        </w:rPr>
+        <w:t>We hold both theory and methods in high regard. The below is necessarily limited to a few central readings. Lab members are always encouraged to read beyond the central canon.</w:t>
+      </w:r>
+      <w:r>
+        <w:rPr>
+          <w:rFonts w:ascii="Calibri" w:hAnsi="Calibri" w:cs="Calibri"/>
+        </w:rPr>
+        <w:t xml:space="preserve"> Submissions to our canon will always be considered (</w:t>
+      </w:r>
+      <w:hyperlink r:id="rId43" w:history="1">
         <w:r>
           <w:rPr>
             <w:rStyle w:val="Hyperlink"/>
-            <w:rFonts w:ascii="Arial" w:hAnsi="Arial" w:cs="Arial"/>
-            <w:color w:val="1155CC"/>
-            <w:sz w:val="19"/>
-            <w:szCs w:val="19"/>
+            <w:rFonts w:ascii="Calibri" w:hAnsi="Calibri" w:cs="Calibri"/>
+          </w:rPr>
+          <w:t>h.ijzerman@gmail.com</w:t>
+        </w:r>
+      </w:hyperlink>
+      <w:r>
+        <w:rPr>
+          <w:rFonts w:ascii="Calibri" w:hAnsi="Calibri" w:cs="Calibri"/>
+        </w:rPr>
+        <w:t xml:space="preserve">). </w:t>
+      </w:r>
+    </w:p>
+    <w:p>
+      <w:pPr>
+        <w:shd w:val="clear" w:color="auto" w:fill="FFFFFF"/>
+        <w:rPr>
+          <w:rFonts w:ascii="Calibri" w:hAnsi="Calibri" w:cs="Calibri"/>
+        </w:rPr>
+      </w:pPr>
+    </w:p>
+    <w:p>
+      <w:pPr>
+        <w:shd w:val="clear" w:color="auto" w:fill="FFFFFF"/>
+        <w:rPr>
+          <w:rFonts w:ascii="Calibri" w:hAnsi="Calibri" w:cs="Calibri"/>
+          <w:color w:val="222222"/>
+        </w:rPr>
+      </w:pPr>
+      <w:proofErr w:type="spellStart"/>
+      <w:r>
+        <w:rPr>
+          <w:rFonts w:ascii="Calibri" w:hAnsi="Calibri" w:cs="Calibri"/>
+          <w:color w:val="222222"/>
+        </w:rPr>
+        <w:t>Aschwanden</w:t>
+      </w:r>
+      <w:proofErr w:type="spellEnd"/>
+      <w:r>
+        <w:rPr>
+          <w:rFonts w:ascii="Calibri" w:hAnsi="Calibri" w:cs="Calibri"/>
+          <w:color w:val="222222"/>
+        </w:rPr>
+        <w:t xml:space="preserve">, C. (2015). Science isn’t broken, it’s just a </w:t>
+      </w:r>
+      <w:r>
+        <w:rPr>
+          <w:rFonts w:ascii="Calibri" w:hAnsi="Calibri" w:cs="Calibri"/>
+          <w:color w:val="222222"/>
+        </w:rPr>
+        <w:t xml:space="preserve">hell of a lot harder than we give it credit for. Available at 538: </w:t>
+      </w:r>
+      <w:hyperlink r:id="rId44" w:history="1">
+        <w:r>
+          <w:rPr>
+            <w:rStyle w:val="Hyperlink"/>
+            <w:rFonts w:ascii="Calibri" w:hAnsi="Calibri" w:cs="Calibri"/>
           </w:rPr>
           <w:t>https://fivethirtyeight.com/features/science-isnt-broken/</w:t>
         </w:r>
       </w:hyperlink>
       <w:r>
         <w:rPr>
-          <w:rFonts w:ascii="Arial" w:hAnsi="Arial" w:cs="Arial"/>
-          <w:color w:val="222222"/>
-          <w:sz w:val="19"/>
-          <w:szCs w:val="19"/>
-        </w:rPr>
-        <w:t> (Many Analysts paper is discussed here so I cut it)</w:t>
+          <w:rFonts w:ascii="Calibri" w:hAnsi="Calibri" w:cs="Calibri"/>
+          <w:color w:val="222222"/>
+        </w:rPr>
+        <w:t xml:space="preserve">. </w:t>
       </w:r>
     </w:p>
     <w:p>
       <w:pPr>
         <w:shd w:val="clear" w:color="auto" w:fill="FFFFFF"/>
         <w:rPr>
-          <w:rFonts w:ascii="Arial" w:hAnsi="Arial" w:cs="Arial"/>
-          <w:color w:val="222222"/>
-          <w:sz w:val="19"/>
-          <w:szCs w:val="19"/>
-        </w:rPr>
-      </w:pPr>
+          <w:rFonts w:ascii="Calibri" w:hAnsi="Calibri" w:cs="Calibri"/>
+          <w:color w:val="222222"/>
+        </w:rPr>
+      </w:pPr>
+    </w:p>
+    <w:p>
+      <w:pPr>
+        <w:rPr>
+          <w:rFonts w:ascii="Calibri" w:eastAsia="Times New Roman" w:hAnsi="Calibri" w:cs="Calibri"/>
+          <w:lang w:eastAsia="nl-NL"/>
+        </w:rPr>
+      </w:pPr>
+      <w:proofErr w:type="spellStart"/>
+      <w:r>
+        <w:rPr>
+          <w:rFonts w:ascii="Calibri" w:eastAsia="Times New Roman" w:hAnsi="Calibri" w:cs="Calibri"/>
+          <w:color w:val="222222"/>
+          <w:shd w:val="clear" w:color="auto" w:fill="FFFFFF"/>
+          <w:lang w:eastAsia="nl-NL"/>
+        </w:rPr>
+        <w:t>Barsalou</w:t>
+      </w:r>
+      <w:proofErr w:type="spellEnd"/>
+      <w:r>
+        <w:rPr>
+          <w:rFonts w:ascii="Calibri" w:eastAsia="Times New Roman" w:hAnsi="Calibri" w:cs="Calibri"/>
+          <w:color w:val="222222"/>
+          <w:shd w:val="clear" w:color="auto" w:fill="FFFFFF"/>
+          <w:lang w:eastAsia="nl-NL"/>
+        </w:rPr>
+        <w:t>, L. W. (1999). Perceptual symbol systems. </w:t>
+      </w:r>
+      <w:proofErr w:type="spellStart"/>
+      <w:r>
+        <w:rPr>
+          <w:rFonts w:ascii="Calibri" w:eastAsia="Times New Roman" w:hAnsi="Calibri" w:cs="Calibri"/>
+          <w:i/>
+          <w:iCs/>
+          <w:color w:val="222222"/>
+          <w:shd w:val="clear" w:color="auto" w:fill="FFFFFF"/>
+          <w:lang w:eastAsia="nl-NL"/>
+        </w:rPr>
+        <w:t>Behavioral</w:t>
+      </w:r>
+      <w:proofErr w:type="spellEnd"/>
+      <w:r>
+        <w:rPr>
+          <w:rFonts w:ascii="Calibri" w:eastAsia="Times New Roman" w:hAnsi="Calibri" w:cs="Calibri"/>
+          <w:i/>
+          <w:iCs/>
+          <w:color w:val="222222"/>
+          <w:shd w:val="clear" w:color="auto" w:fill="FFFFFF"/>
+          <w:lang w:eastAsia="nl-NL"/>
+        </w:rPr>
+        <w:t xml:space="preserve"> and Brain Sciences</w:t>
+      </w:r>
+      <w:r>
+        <w:rPr>
+          <w:rFonts w:ascii="Calibri" w:eastAsia="Times New Roman" w:hAnsi="Calibri" w:cs="Calibri"/>
+          <w:color w:val="222222"/>
+          <w:shd w:val="clear" w:color="auto" w:fill="FFFFFF"/>
+          <w:lang w:eastAsia="nl-NL"/>
+        </w:rPr>
+        <w:t>, </w:t>
+      </w:r>
+      <w:r>
+        <w:rPr>
+          <w:rFonts w:ascii="Calibri" w:eastAsia="Times New Roman" w:hAnsi="Calibri" w:cs="Calibri"/>
+          <w:i/>
+          <w:iCs/>
+          <w:color w:val="222222"/>
+          <w:shd w:val="clear" w:color="auto" w:fill="FFFFFF"/>
+          <w:lang w:eastAsia="nl-NL"/>
+        </w:rPr>
+        <w:t>22</w:t>
+      </w:r>
+      <w:r>
+        <w:rPr>
+          <w:rFonts w:ascii="Calibri" w:eastAsia="Times New Roman" w:hAnsi="Calibri" w:cs="Calibri"/>
+          <w:color w:val="222222"/>
+          <w:shd w:val="clear" w:color="auto" w:fill="FFFFFF"/>
+          <w:lang w:eastAsia="nl-NL"/>
+        </w:rPr>
+        <w:t xml:space="preserve">, 637-660. Available at </w:t>
+      </w:r>
+      <w:hyperlink r:id="rId45" w:history="1">
+        <w:r>
+          <w:rPr>
+            <w:rStyle w:val="Hyperlink"/>
+            <w:rFonts w:ascii="Calibri" w:eastAsia="Times New Roman" w:hAnsi="Calibri" w:cs="Calibri"/>
+            <w:shd w:val="clear" w:color="auto" w:fill="FFFFFF"/>
+            <w:lang w:eastAsia="nl-NL"/>
+          </w:rPr>
+          <w:t>https://bit.ly/2r3X1Kr</w:t>
+        </w:r>
+      </w:hyperlink>
+      <w:r>
+        <w:rPr>
+          <w:rFonts w:ascii="Calibri" w:eastAsia="Times New Roman" w:hAnsi="Calibri" w:cs="Calibri"/>
+          <w:color w:val="222222"/>
+          <w:shd w:val="clear" w:color="auto" w:fill="FFFFFF"/>
+          <w:lang w:eastAsia="nl-NL"/>
+        </w:rPr>
+        <w:t xml:space="preserve">. </w:t>
+      </w:r>
     </w:p>
     <w:p>
       <w:pPr>
         <w:shd w:val="clear" w:color="auto" w:fill="FFFFFF"/>
         <w:rPr>
-          <w:rFonts w:ascii="Arial" w:hAnsi="Arial" w:cs="Arial"/>
-          <w:color w:val="222222"/>
-          <w:sz w:val="19"/>
-          <w:szCs w:val="19"/>
+          <w:rFonts w:ascii="Calibri" w:hAnsi="Calibri" w:cs="Calibri"/>
+          <w:color w:val="222222"/>
+        </w:rPr>
+      </w:pPr>
+    </w:p>
+    <w:p>
+      <w:pPr>
+        <w:shd w:val="clear" w:color="auto" w:fill="FFFFFF"/>
+        <w:rPr>
+          <w:rFonts w:ascii="Calibri" w:hAnsi="Calibri" w:cs="Calibri"/>
+          <w:color w:val="222222"/>
+          <w:lang w:val="nl-NL"/>
         </w:rPr>
       </w:pPr>
       <w:proofErr w:type="spellStart"/>
       <w:r>
         <w:rPr>
-          <w:rFonts w:ascii="Arial" w:hAnsi="Arial" w:cs="Arial"/>
-          <w:color w:val="222222"/>
-          <w:sz w:val="19"/>
-          <w:szCs w:val="19"/>
+          <w:rFonts w:ascii="Calibri" w:hAnsi="Calibri" w:cs="Calibri"/>
+          <w:color w:val="222222"/>
+        </w:rPr>
+        <w:t>Bastart</w:t>
+      </w:r>
+      <w:proofErr w:type="spellEnd"/>
+      <w:r>
+        <w:rPr>
+          <w:rFonts w:ascii="Calibri" w:hAnsi="Calibri" w:cs="Calibri"/>
+          <w:color w:val="222222"/>
+        </w:rPr>
+        <w:t xml:space="preserve">, J., Klein, R. A., IJzerman, H., (2018). </w:t>
+      </w:r>
+      <w:r>
+        <w:rPr>
+          <w:rFonts w:ascii="Calibri" w:hAnsi="Calibri" w:cs="Calibri"/>
+          <w:color w:val="222222"/>
+        </w:rPr>
+        <w:t>Replication initiatives in p</w:t>
+      </w:r>
+      <w:r>
+        <w:rPr>
+          <w:rFonts w:ascii="Calibri" w:hAnsi="Calibri" w:cs="Calibri"/>
+          <w:color w:val="222222"/>
+        </w:rPr>
+        <w:t xml:space="preserve">sychology. </w:t>
+      </w:r>
+      <w:r>
+        <w:rPr>
+          <w:rFonts w:ascii="Calibri" w:hAnsi="Calibri" w:cs="Calibri"/>
+          <w:i/>
+          <w:color w:val="222222"/>
+        </w:rPr>
+        <w:t xml:space="preserve">Oxford Bibliographies in </w:t>
+      </w:r>
+      <w:proofErr w:type="spellStart"/>
+      <w:r>
+        <w:rPr>
+          <w:rFonts w:ascii="Calibri" w:hAnsi="Calibri" w:cs="Calibri"/>
+          <w:i/>
+          <w:color w:val="222222"/>
+        </w:rPr>
+        <w:t>Psy</w:t>
+      </w:r>
+      <w:r>
+        <w:rPr>
+          <w:rFonts w:ascii="Calibri" w:hAnsi="Calibri" w:cs="Calibri"/>
+          <w:i/>
+          <w:color w:val="222222"/>
           <w:lang w:val="nl-NL"/>
         </w:rPr>
-        <w:t>Bastart</w:t>
+        <w:t>chology</w:t>
       </w:r>
       <w:proofErr w:type="spellEnd"/>
       <w:r>
         <w:rPr>
-          <w:rFonts w:ascii="Arial" w:hAnsi="Arial" w:cs="Arial"/>
-          <w:color w:val="222222"/>
-          <w:sz w:val="19"/>
-          <w:szCs w:val="19"/>
+          <w:rFonts w:ascii="Calibri" w:hAnsi="Calibri" w:cs="Calibri"/>
+          <w:i/>
+          <w:color w:val="222222"/>
           <w:lang w:val="nl-NL"/>
         </w:rPr>
-        <w:t xml:space="preserve">, J., Klein, R. A., IJzerman, H., (2018). </w:t>
-      </w:r>
-      <w:r>
-        <w:rPr>
-          <w:rFonts w:ascii="Arial" w:hAnsi="Arial" w:cs="Arial"/>
-          <w:color w:val="222222"/>
-          <w:sz w:val="19"/>
-          <w:szCs w:val="19"/>
-        </w:rPr>
-        <w:t>Replication Initiatives in Psychology. Oxford Bibliographies in Psychology.</w:t>
+        <w:t>.</w:t>
+      </w:r>
+      <w:r>
+        <w:rPr>
+          <w:rFonts w:ascii="Calibri" w:hAnsi="Calibri" w:cs="Calibri"/>
+          <w:i/>
+          <w:color w:val="222222"/>
+          <w:lang w:val="nl-NL"/>
+        </w:rPr>
+        <w:t xml:space="preserve"> </w:t>
+      </w:r>
+      <w:proofErr w:type="spellStart"/>
+      <w:r>
+        <w:rPr>
+          <w:rFonts w:ascii="Calibri" w:hAnsi="Calibri" w:cs="Calibri"/>
+          <w:color w:val="222222"/>
+          <w:lang w:val="nl-NL"/>
+        </w:rPr>
+        <w:t>Available</w:t>
+      </w:r>
+      <w:proofErr w:type="spellEnd"/>
+      <w:r>
+        <w:rPr>
+          <w:rFonts w:ascii="Calibri" w:hAnsi="Calibri" w:cs="Calibri"/>
+          <w:color w:val="222222"/>
+          <w:lang w:val="nl-NL"/>
+        </w:rPr>
+        <w:t xml:space="preserve"> at </w:t>
+      </w:r>
+      <w:proofErr w:type="spellStart"/>
+      <w:r>
+        <w:rPr>
+          <w:rFonts w:ascii="Calibri" w:hAnsi="Calibri" w:cs="Calibri"/>
+          <w:color w:val="222222"/>
+          <w:lang w:val="nl-NL"/>
+        </w:rPr>
+        <w:t>PsyArxiv</w:t>
+      </w:r>
+      <w:proofErr w:type="spellEnd"/>
+      <w:r>
+        <w:rPr>
+          <w:rFonts w:ascii="Calibri" w:hAnsi="Calibri" w:cs="Calibri"/>
+          <w:color w:val="222222"/>
+          <w:lang w:val="nl-NL"/>
+        </w:rPr>
+        <w:t xml:space="preserve">: </w:t>
+      </w:r>
+      <w:hyperlink r:id="rId46" w:history="1">
+        <w:r>
+          <w:rPr>
+            <w:rStyle w:val="Hyperlink"/>
+            <w:rFonts w:ascii="Calibri" w:hAnsi="Calibri" w:cs="Calibri"/>
+            <w:lang w:val="nl-NL"/>
+          </w:rPr>
+          <w:t>https://psyarxiv.com/h5jm7/</w:t>
+        </w:r>
+      </w:hyperlink>
+      <w:r>
+        <w:rPr>
+          <w:rFonts w:ascii="Calibri" w:hAnsi="Calibri" w:cs="Calibri"/>
+          <w:color w:val="222222"/>
+          <w:lang w:val="nl-NL"/>
+        </w:rPr>
+        <w:t xml:space="preserve">. </w:t>
       </w:r>
     </w:p>
     <w:p>
       <w:pPr>
         <w:shd w:val="clear" w:color="auto" w:fill="FFFFFF"/>
         <w:rPr>
-          <w:rFonts w:ascii="Arial" w:hAnsi="Arial" w:cs="Arial"/>
-          <w:color w:val="222222"/>
-          <w:sz w:val="19"/>
-          <w:szCs w:val="19"/>
-        </w:rPr>
-      </w:pPr>
-    </w:p>
-    <w:p>
-      <w:pPr>
-        <w:shd w:val="clear" w:color="auto" w:fill="FFFFFF"/>
-        <w:rPr>
-          <w:rFonts w:ascii="Arial" w:hAnsi="Arial" w:cs="Arial"/>
-          <w:color w:val="222222"/>
-          <w:sz w:val="19"/>
-          <w:szCs w:val="19"/>
+          <w:rFonts w:ascii="Calibri" w:hAnsi="Calibri" w:cs="Calibri"/>
+          <w:lang w:val="nl-NL"/>
+        </w:rPr>
+      </w:pPr>
+      <w:r>
+        <w:rPr>
+          <w:rFonts w:ascii="Calibri" w:hAnsi="Calibri" w:cs="Calibri"/>
+          <w:lang w:val="nl-NL"/>
+        </w:rPr>
+        <w:t xml:space="preserve"> </w:t>
+      </w:r>
+    </w:p>
+    <w:p>
+      <w:pPr>
+        <w:rPr>
+          <w:rFonts w:ascii="Calibri" w:eastAsia="Times New Roman" w:hAnsi="Calibri" w:cs="Calibri"/>
+          <w:color w:val="222222"/>
+          <w:shd w:val="clear" w:color="auto" w:fill="FFFFFF"/>
+          <w:lang w:eastAsia="nl-NL"/>
         </w:rPr>
       </w:pPr>
       <w:proofErr w:type="spellStart"/>
       <w:r>
         <w:rPr>
-          <w:rFonts w:ascii="Arial" w:hAnsi="Arial" w:cs="Arial"/>
-          <w:color w:val="222222"/>
-          <w:sz w:val="19"/>
-          <w:szCs w:val="19"/>
-          <w:lang w:val="fr-FR"/>
-        </w:rPr>
-        <w:t>Munafò</w:t>
+          <w:rFonts w:ascii="Calibri" w:eastAsia="Times New Roman" w:hAnsi="Calibri" w:cs="Calibri"/>
+          <w:color w:val="222222"/>
+          <w:shd w:val="clear" w:color="auto" w:fill="FFFFFF"/>
+          <w:lang w:eastAsia="nl-NL"/>
+        </w:rPr>
+        <w:t>Beckes</w:t>
       </w:r>
       <w:proofErr w:type="spellEnd"/>
       <w:r>
         <w:rPr>
-          <w:rFonts w:ascii="Arial" w:hAnsi="Arial" w:cs="Arial"/>
-          <w:color w:val="222222"/>
-          <w:sz w:val="19"/>
-          <w:szCs w:val="19"/>
-          <w:lang w:val="fr-FR"/>
-        </w:rPr>
-        <w:t xml:space="preserve">, M. R., </w:t>
+          <w:rFonts w:ascii="Calibri" w:eastAsia="Times New Roman" w:hAnsi="Calibri" w:cs="Calibri"/>
+          <w:color w:val="222222"/>
+          <w:shd w:val="clear" w:color="auto" w:fill="FFFFFF"/>
+          <w:lang w:eastAsia="nl-NL"/>
+        </w:rPr>
+        <w:t xml:space="preserve">, L., &amp; </w:t>
       </w:r>
       <w:proofErr w:type="spellStart"/>
       <w:r>
         <w:rPr>
-          <w:rFonts w:ascii="Arial" w:hAnsi="Arial" w:cs="Arial"/>
-          <w:color w:val="222222"/>
-          <w:sz w:val="19"/>
-          <w:szCs w:val="19"/>
-          <w:lang w:val="fr-FR"/>
-        </w:rPr>
-        <w:t>Nosek</w:t>
+          <w:rFonts w:ascii="Calibri" w:eastAsia="Times New Roman" w:hAnsi="Calibri" w:cs="Calibri"/>
+          <w:color w:val="222222"/>
+          <w:shd w:val="clear" w:color="auto" w:fill="FFFFFF"/>
+          <w:lang w:eastAsia="nl-NL"/>
+        </w:rPr>
+        <w:t>Coan</w:t>
       </w:r>
       <w:proofErr w:type="spellEnd"/>
       <w:r>
         <w:rPr>
-          <w:rFonts w:ascii="Arial" w:hAnsi="Arial" w:cs="Arial"/>
-          <w:color w:val="222222"/>
-          <w:sz w:val="19"/>
-          <w:szCs w:val="19"/>
-          <w:lang w:val="fr-FR"/>
-        </w:rPr>
-        <w:t xml:space="preserve">, B. A., Bishop, D. V., </w:t>
+          <w:rFonts w:ascii="Calibri" w:eastAsia="Times New Roman" w:hAnsi="Calibri" w:cs="Calibri"/>
+          <w:color w:val="222222"/>
+          <w:shd w:val="clear" w:color="auto" w:fill="FFFFFF"/>
+          <w:lang w:eastAsia="nl-NL"/>
+        </w:rPr>
+        <w:t>, J. A. (2011). Social baseline theory: The role of social proximity in emotion and economy of action. </w:t>
+      </w:r>
+      <w:r>
+        <w:rPr>
+          <w:rFonts w:ascii="Calibri" w:eastAsia="Times New Roman" w:hAnsi="Calibri" w:cs="Calibri"/>
+          <w:i/>
+          <w:iCs/>
+          <w:color w:val="222222"/>
+          <w:shd w:val="clear" w:color="auto" w:fill="FFFFFF"/>
+          <w:lang w:eastAsia="nl-NL"/>
+        </w:rPr>
+        <w:t>Social and Personality Psychology Compass</w:t>
+      </w:r>
+      <w:r>
+        <w:rPr>
+          <w:rFonts w:ascii="Calibri" w:eastAsia="Times New Roman" w:hAnsi="Calibri" w:cs="Calibri"/>
+          <w:color w:val="222222"/>
+          <w:shd w:val="clear" w:color="auto" w:fill="FFFFFF"/>
+          <w:lang w:eastAsia="nl-NL"/>
+        </w:rPr>
+        <w:t>, </w:t>
+      </w:r>
+      <w:r>
+        <w:rPr>
+          <w:rFonts w:ascii="Calibri" w:eastAsia="Times New Roman" w:hAnsi="Calibri" w:cs="Calibri"/>
+          <w:i/>
+          <w:iCs/>
+          <w:color w:val="222222"/>
+          <w:shd w:val="clear" w:color="auto" w:fill="FFFFFF"/>
+          <w:lang w:eastAsia="nl-NL"/>
+        </w:rPr>
+        <w:t>5</w:t>
+      </w:r>
+      <w:r>
+        <w:rPr>
+          <w:rFonts w:ascii="Calibri" w:eastAsia="Times New Roman" w:hAnsi="Calibri" w:cs="Calibri"/>
+          <w:color w:val="222222"/>
+          <w:shd w:val="clear" w:color="auto" w:fill="FFFFFF"/>
+          <w:lang w:eastAsia="nl-NL"/>
+        </w:rPr>
+        <w:t xml:space="preserve">, 976-988. </w:t>
+      </w:r>
+      <w:r>
+        <w:rPr>
+          <w:rFonts w:ascii="Calibri" w:eastAsia="Times New Roman" w:hAnsi="Calibri" w:cs="Calibri"/>
+          <w:color w:val="222222"/>
+          <w:shd w:val="clear" w:color="auto" w:fill="FFFFFF"/>
+          <w:lang w:eastAsia="nl-NL"/>
+        </w:rPr>
+        <w:t xml:space="preserve">Available </w:t>
       </w:r>
       <w:proofErr w:type="spellStart"/>
       <w:r>
         <w:rPr>
-          <w:rFonts w:ascii="Arial" w:hAnsi="Arial" w:cs="Arial"/>
-          <w:color w:val="222222"/>
-          <w:sz w:val="19"/>
-          <w:szCs w:val="19"/>
-          <w:lang w:val="fr-FR"/>
-        </w:rPr>
-        <w:t>Button</w:t>
+          <w:rFonts w:ascii="Calibri" w:eastAsia="Times New Roman" w:hAnsi="Calibri" w:cs="Calibri"/>
+          <w:color w:val="222222"/>
+          <w:shd w:val="clear" w:color="auto" w:fill="FFFFFF"/>
+          <w:lang w:eastAsia="nl-NL"/>
+        </w:rPr>
+        <w:t>att</w:t>
       </w:r>
       <w:proofErr w:type="spellEnd"/>
       <w:r>
         <w:rPr>
-          <w:rFonts w:ascii="Arial" w:hAnsi="Arial" w:cs="Arial"/>
-          <w:color w:val="222222"/>
-          <w:sz w:val="19"/>
-          <w:szCs w:val="19"/>
-          <w:lang w:val="fr-FR"/>
-        </w:rPr>
-        <w:t xml:space="preserve">, K. S., Chambers, C. D., du Sert, N. P., ... </w:t>
-      </w:r>
-      <w:r>
-        <w:rPr>
-          <w:rFonts w:ascii="Arial" w:hAnsi="Arial" w:cs="Arial"/>
-          <w:color w:val="222222"/>
-          <w:sz w:val="19"/>
-          <w:szCs w:val="19"/>
-        </w:rPr>
-        <w:t>&amp; Ioannidis, J. P. (2017). A manifesto for reproducible science. Nature Human Behaviour</w:t>
-      </w:r>
-    </w:p>
-    <w:p>
-      <w:pPr>
-        <w:shd w:val="clear" w:color="auto" w:fill="FFFFFF"/>
-        <w:rPr>
-          <w:rFonts w:ascii="Arial" w:hAnsi="Arial" w:cs="Arial"/>
-          <w:color w:val="222222"/>
-          <w:sz w:val="19"/>
-          <w:szCs w:val="19"/>
-        </w:rPr>
-      </w:pPr>
-    </w:p>
-    <w:p>
-      <w:pPr>
-        <w:shd w:val="clear" w:color="auto" w:fill="FFFFFF"/>
-        <w:rPr>
-          <w:rFonts w:ascii="Arial" w:hAnsi="Arial" w:cs="Arial"/>
-          <w:color w:val="222222"/>
-          <w:sz w:val="19"/>
-          <w:szCs w:val="19"/>
+          <w:rFonts w:ascii="Calibri" w:eastAsia="Times New Roman" w:hAnsi="Calibri" w:cs="Calibri"/>
+          <w:color w:val="222222"/>
+          <w:shd w:val="clear" w:color="auto" w:fill="FFFFFF"/>
+          <w:lang w:eastAsia="nl-NL"/>
+        </w:rPr>
+        <w:t xml:space="preserve"> </w:t>
+      </w:r>
+      <w:hyperlink r:id="rId47" w:history="1">
+        <w:r>
+          <w:rPr>
+            <w:rStyle w:val="Hyperlink"/>
+            <w:rFonts w:ascii="Calibri" w:eastAsia="Times New Roman" w:hAnsi="Calibri" w:cs="Calibri"/>
+            <w:shd w:val="clear" w:color="auto" w:fill="FFFFFF"/>
+            <w:lang w:eastAsia="nl-NL"/>
+          </w:rPr>
+          <w:t>https://bit.ly/2Jvfbwv</w:t>
+        </w:r>
+      </w:hyperlink>
+      <w:r>
+        <w:rPr>
+          <w:rFonts w:ascii="Calibri" w:eastAsia="Times New Roman" w:hAnsi="Calibri" w:cs="Calibri"/>
+          <w:color w:val="222222"/>
+          <w:shd w:val="clear" w:color="auto" w:fill="FFFFFF"/>
+          <w:lang w:eastAsia="nl-NL"/>
+        </w:rPr>
+        <w:t xml:space="preserve">. </w:t>
+      </w:r>
+    </w:p>
+    <w:p>
+      <w:pPr>
+        <w:rPr>
+          <w:rFonts w:ascii="Calibri" w:eastAsia="Times New Roman" w:hAnsi="Calibri" w:cs="Calibri"/>
+          <w:color w:val="222222"/>
+          <w:shd w:val="clear" w:color="auto" w:fill="FFFFFF"/>
+          <w:lang w:eastAsia="nl-NL"/>
+        </w:rPr>
+      </w:pPr>
+    </w:p>
+    <w:p>
+      <w:pPr>
+        <w:rPr>
+          <w:rFonts w:ascii="Calibri" w:eastAsia="Times New Roman" w:hAnsi="Calibri" w:cs="Calibri"/>
+          <w:lang w:eastAsia="nl-NL"/>
+        </w:rPr>
+      </w:pPr>
+      <w:proofErr w:type="spellStart"/>
+      <w:r>
+        <w:rPr>
+          <w:rFonts w:ascii="Calibri" w:eastAsia="Times New Roman" w:hAnsi="Calibri" w:cs="Calibri"/>
+          <w:color w:val="222222"/>
+          <w:shd w:val="clear" w:color="auto" w:fill="FFFFFF"/>
+          <w:lang w:eastAsia="nl-NL"/>
+        </w:rPr>
+        <w:t>Beckes</w:t>
+      </w:r>
+      <w:proofErr w:type="spellEnd"/>
+      <w:r>
+        <w:rPr>
+          <w:rFonts w:ascii="Calibri" w:eastAsia="Times New Roman" w:hAnsi="Calibri" w:cs="Calibri"/>
+          <w:color w:val="222222"/>
+          <w:shd w:val="clear" w:color="auto" w:fill="FFFFFF"/>
+          <w:lang w:eastAsia="nl-NL"/>
+        </w:rPr>
+        <w:t>, L., IJzerman, H., &amp; Tops, M. (2015). Toward a radically embodied neuroscience of attachment and relationships. </w:t>
+      </w:r>
+      <w:r>
+        <w:rPr>
+          <w:rFonts w:ascii="Calibri" w:eastAsia="Times New Roman" w:hAnsi="Calibri" w:cs="Calibri"/>
+          <w:i/>
+          <w:iCs/>
+          <w:color w:val="222222"/>
+          <w:shd w:val="clear" w:color="auto" w:fill="FFFFFF"/>
+          <w:lang w:eastAsia="nl-NL"/>
+        </w:rPr>
+        <w:t>Frontiers in human neuroscience</w:t>
+      </w:r>
+      <w:r>
+        <w:rPr>
+          <w:rFonts w:ascii="Calibri" w:eastAsia="Times New Roman" w:hAnsi="Calibri" w:cs="Calibri"/>
+          <w:color w:val="222222"/>
+          <w:shd w:val="clear" w:color="auto" w:fill="FFFFFF"/>
+          <w:lang w:eastAsia="nl-NL"/>
+        </w:rPr>
+        <w:t>, </w:t>
+      </w:r>
+      <w:r>
+        <w:rPr>
+          <w:rFonts w:ascii="Calibri" w:eastAsia="Times New Roman" w:hAnsi="Calibri" w:cs="Calibri"/>
+          <w:i/>
+          <w:iCs/>
+          <w:color w:val="222222"/>
+          <w:shd w:val="clear" w:color="auto" w:fill="FFFFFF"/>
+          <w:lang w:eastAsia="nl-NL"/>
+        </w:rPr>
+        <w:t>9</w:t>
+      </w:r>
+      <w:r>
+        <w:rPr>
+          <w:rFonts w:ascii="Calibri" w:eastAsia="Times New Roman" w:hAnsi="Calibri" w:cs="Calibri"/>
+          <w:color w:val="222222"/>
+          <w:shd w:val="clear" w:color="auto" w:fill="FFFFFF"/>
+          <w:lang w:eastAsia="nl-NL"/>
+        </w:rPr>
+        <w:t xml:space="preserve">, 266. Available at </w:t>
+      </w:r>
+      <w:hyperlink r:id="rId48" w:history="1">
+        <w:r>
+          <w:rPr>
+            <w:rStyle w:val="Hyperlink"/>
+            <w:rFonts w:ascii="Calibri" w:eastAsia="Times New Roman" w:hAnsi="Calibri" w:cs="Calibri"/>
+            <w:shd w:val="clear" w:color="auto" w:fill="FFFFFF"/>
+            <w:lang w:eastAsia="nl-NL"/>
+          </w:rPr>
+          <w:t>https://www.frontiersin.org/articles/10.3389/fnhum.2015.00266/full</w:t>
+        </w:r>
+      </w:hyperlink>
+      <w:r>
+        <w:rPr>
+          <w:rFonts w:ascii="Calibri" w:eastAsia="Times New Roman" w:hAnsi="Calibri" w:cs="Calibri"/>
+          <w:color w:val="222222"/>
+          <w:shd w:val="clear" w:color="auto" w:fill="FFFFFF"/>
+          <w:lang w:eastAsia="nl-NL"/>
+        </w:rPr>
+        <w:t xml:space="preserve">. </w:t>
+      </w:r>
+    </w:p>
+    <w:p>
+      <w:pPr>
+        <w:rPr>
+          <w:rFonts w:ascii="Calibri" w:eastAsia="Times New Roman" w:hAnsi="Calibri" w:cs="Calibri"/>
+          <w:color w:val="222222"/>
+          <w:shd w:val="clear" w:color="auto" w:fill="FFFFFF"/>
+          <w:lang w:eastAsia="nl-NL"/>
         </w:rPr>
       </w:pPr>
       <w:bookmarkStart w:id="0" w:name="_GoBack"/>
       <w:bookmarkEnd w:id="0"/>
-      <w:r>
-        <w:rPr>
-          <w:rFonts w:ascii="Arial" w:hAnsi="Arial" w:cs="Arial"/>
-          <w:color w:val="222222"/>
-          <w:sz w:val="19"/>
-          <w:szCs w:val="19"/>
+    </w:p>
+    <w:p>
+      <w:pPr>
+        <w:rPr>
+          <w:rFonts w:ascii="Calibri" w:eastAsia="Times New Roman" w:hAnsi="Calibri" w:cs="Calibri"/>
+          <w:lang w:eastAsia="nl-NL"/>
+        </w:rPr>
+      </w:pPr>
+      <w:r>
+        <w:rPr>
+          <w:rFonts w:ascii="Calibri" w:eastAsia="Times New Roman" w:hAnsi="Calibri" w:cs="Calibri"/>
+          <w:color w:val="222222"/>
+          <w:shd w:val="clear" w:color="auto" w:fill="FFFFFF"/>
+          <w:lang w:eastAsia="nl-NL"/>
+        </w:rPr>
+        <w:t xml:space="preserve">Brandt, M. J., IJzerman, H., </w:t>
+      </w:r>
+      <w:proofErr w:type="spellStart"/>
+      <w:r>
+        <w:rPr>
+          <w:rFonts w:ascii="Calibri" w:eastAsia="Times New Roman" w:hAnsi="Calibri" w:cs="Calibri"/>
+          <w:color w:val="222222"/>
+          <w:shd w:val="clear" w:color="auto" w:fill="FFFFFF"/>
+          <w:lang w:eastAsia="nl-NL"/>
+        </w:rPr>
+        <w:t>Dijksterhuis</w:t>
+      </w:r>
+      <w:proofErr w:type="spellEnd"/>
+      <w:r>
+        <w:rPr>
+          <w:rFonts w:ascii="Calibri" w:eastAsia="Times New Roman" w:hAnsi="Calibri" w:cs="Calibri"/>
+          <w:color w:val="222222"/>
+          <w:shd w:val="clear" w:color="auto" w:fill="FFFFFF"/>
+          <w:lang w:eastAsia="nl-NL"/>
+        </w:rPr>
+        <w:t xml:space="preserve">, A., </w:t>
+      </w:r>
+      <w:proofErr w:type="spellStart"/>
+      <w:r>
+        <w:rPr>
+          <w:rFonts w:ascii="Calibri" w:eastAsia="Times New Roman" w:hAnsi="Calibri" w:cs="Calibri"/>
+          <w:color w:val="222222"/>
+          <w:shd w:val="clear" w:color="auto" w:fill="FFFFFF"/>
+          <w:lang w:eastAsia="nl-NL"/>
+        </w:rPr>
+        <w:t>Farach</w:t>
+      </w:r>
+      <w:proofErr w:type="spellEnd"/>
+      <w:r>
+        <w:rPr>
+          <w:rFonts w:ascii="Calibri" w:eastAsia="Times New Roman" w:hAnsi="Calibri" w:cs="Calibri"/>
+          <w:color w:val="222222"/>
+          <w:shd w:val="clear" w:color="auto" w:fill="FFFFFF"/>
+          <w:lang w:eastAsia="nl-NL"/>
+        </w:rPr>
+        <w:t xml:space="preserve">, F. J., Geller, J., </w:t>
+      </w:r>
+      <w:proofErr w:type="spellStart"/>
+      <w:r>
+        <w:rPr>
+          <w:rFonts w:ascii="Calibri" w:eastAsia="Times New Roman" w:hAnsi="Calibri" w:cs="Calibri"/>
+          <w:color w:val="222222"/>
+          <w:shd w:val="clear" w:color="auto" w:fill="FFFFFF"/>
+          <w:lang w:eastAsia="nl-NL"/>
+        </w:rPr>
+        <w:t>Giner-Sorolla</w:t>
+      </w:r>
+      <w:proofErr w:type="spellEnd"/>
+      <w:r>
+        <w:rPr>
+          <w:rFonts w:ascii="Calibri" w:eastAsia="Times New Roman" w:hAnsi="Calibri" w:cs="Calibri"/>
+          <w:color w:val="222222"/>
+          <w:shd w:val="clear" w:color="auto" w:fill="FFFFFF"/>
+          <w:lang w:eastAsia="nl-NL"/>
+        </w:rPr>
+        <w:t xml:space="preserve">, R., ... &amp; </w:t>
+      </w:r>
+      <w:proofErr w:type="spellStart"/>
+      <w:r>
+        <w:rPr>
+          <w:rFonts w:ascii="Calibri" w:eastAsia="Times New Roman" w:hAnsi="Calibri" w:cs="Calibri"/>
+          <w:color w:val="222222"/>
+          <w:shd w:val="clear" w:color="auto" w:fill="FFFFFF"/>
+          <w:lang w:eastAsia="nl-NL"/>
+        </w:rPr>
+        <w:t>Van't</w:t>
+      </w:r>
+      <w:proofErr w:type="spellEnd"/>
+      <w:r>
+        <w:rPr>
+          <w:rFonts w:ascii="Calibri" w:eastAsia="Times New Roman" w:hAnsi="Calibri" w:cs="Calibri"/>
+          <w:color w:val="222222"/>
+          <w:shd w:val="clear" w:color="auto" w:fill="FFFFFF"/>
+          <w:lang w:eastAsia="nl-NL"/>
+        </w:rPr>
+        <w:t xml:space="preserve"> Veer, A. (2014). The replication recipe: What makes for a convincing replication?. </w:t>
+      </w:r>
+      <w:r>
+        <w:rPr>
+          <w:rFonts w:ascii="Calibri" w:eastAsia="Times New Roman" w:hAnsi="Calibri" w:cs="Calibri"/>
+          <w:i/>
+          <w:iCs/>
+          <w:color w:val="222222"/>
+          <w:shd w:val="clear" w:color="auto" w:fill="FFFFFF"/>
+          <w:lang w:eastAsia="nl-NL"/>
+        </w:rPr>
+        <w:t>Journal of Experimental Social Psychology</w:t>
+      </w:r>
+      <w:r>
+        <w:rPr>
+          <w:rFonts w:ascii="Calibri" w:eastAsia="Times New Roman" w:hAnsi="Calibri" w:cs="Calibri"/>
+          <w:color w:val="222222"/>
+          <w:shd w:val="clear" w:color="auto" w:fill="FFFFFF"/>
+          <w:lang w:eastAsia="nl-NL"/>
+        </w:rPr>
+        <w:t>, </w:t>
+      </w:r>
+      <w:r>
+        <w:rPr>
+          <w:rFonts w:ascii="Calibri" w:eastAsia="Times New Roman" w:hAnsi="Calibri" w:cs="Calibri"/>
+          <w:i/>
+          <w:iCs/>
+          <w:color w:val="222222"/>
+          <w:shd w:val="clear" w:color="auto" w:fill="FFFFFF"/>
+          <w:lang w:eastAsia="nl-NL"/>
+        </w:rPr>
+        <w:t>50</w:t>
+      </w:r>
+      <w:r>
+        <w:rPr>
+          <w:rFonts w:ascii="Calibri" w:eastAsia="Times New Roman" w:hAnsi="Calibri" w:cs="Calibri"/>
+          <w:color w:val="222222"/>
+          <w:shd w:val="clear" w:color="auto" w:fill="FFFFFF"/>
+          <w:lang w:eastAsia="nl-NL"/>
+        </w:rPr>
+        <w:t xml:space="preserve">, 217-224. Available at </w:t>
+      </w:r>
+      <w:hyperlink r:id="rId49" w:history="1">
+        <w:r>
+          <w:rPr>
+            <w:rStyle w:val="Hyperlink"/>
+            <w:rFonts w:ascii="Calibri" w:eastAsia="Times New Roman" w:hAnsi="Calibri" w:cs="Calibri"/>
+            <w:shd w:val="clear" w:color="auto" w:fill="FFFFFF"/>
+            <w:lang w:eastAsia="nl-NL"/>
+          </w:rPr>
+          <w:t>https://bit.ly/2HV2ca3</w:t>
+        </w:r>
+      </w:hyperlink>
+      <w:r>
+        <w:rPr>
+          <w:rFonts w:ascii="Calibri" w:eastAsia="Times New Roman" w:hAnsi="Calibri" w:cs="Calibri"/>
+          <w:color w:val="222222"/>
+          <w:shd w:val="clear" w:color="auto" w:fill="FFFFFF"/>
+          <w:lang w:eastAsia="nl-NL"/>
+        </w:rPr>
+        <w:t xml:space="preserve">. </w:t>
+      </w:r>
+    </w:p>
+    <w:p>
+      <w:pPr>
+        <w:shd w:val="clear" w:color="auto" w:fill="FFFFFF"/>
+        <w:rPr>
+          <w:rFonts w:ascii="Calibri" w:hAnsi="Calibri" w:cs="Calibri"/>
+        </w:rPr>
+      </w:pPr>
+    </w:p>
+    <w:p>
+      <w:pPr>
+        <w:rPr>
+          <w:rFonts w:ascii="Calibri" w:eastAsia="Times New Roman" w:hAnsi="Calibri" w:cs="Calibri"/>
+          <w:lang w:val="nl-NL" w:eastAsia="nl-NL"/>
+        </w:rPr>
+      </w:pPr>
+      <w:r>
+        <w:rPr>
+          <w:rFonts w:ascii="Calibri" w:eastAsia="Times New Roman" w:hAnsi="Calibri" w:cs="Calibri"/>
+          <w:color w:val="222222"/>
+          <w:shd w:val="clear" w:color="auto" w:fill="FFFFFF"/>
+          <w:lang w:eastAsia="nl-NL"/>
+        </w:rPr>
+        <w:t xml:space="preserve">Butler, E. A., &amp; Randall, A. K. (2013). Emotional </w:t>
+      </w:r>
+      <w:proofErr w:type="spellStart"/>
+      <w:r>
+        <w:rPr>
+          <w:rFonts w:ascii="Calibri" w:eastAsia="Times New Roman" w:hAnsi="Calibri" w:cs="Calibri"/>
+          <w:color w:val="222222"/>
+          <w:shd w:val="clear" w:color="auto" w:fill="FFFFFF"/>
+          <w:lang w:eastAsia="nl-NL"/>
+        </w:rPr>
+        <w:t>coregulation</w:t>
+      </w:r>
+      <w:proofErr w:type="spellEnd"/>
+      <w:r>
+        <w:rPr>
+          <w:rFonts w:ascii="Calibri" w:eastAsia="Times New Roman" w:hAnsi="Calibri" w:cs="Calibri"/>
+          <w:color w:val="222222"/>
+          <w:shd w:val="clear" w:color="auto" w:fill="FFFFFF"/>
+          <w:lang w:eastAsia="nl-NL"/>
+        </w:rPr>
+        <w:t xml:space="preserve"> in close relationships. </w:t>
+      </w:r>
+      <w:r>
+        <w:rPr>
+          <w:rFonts w:ascii="Calibri" w:eastAsia="Times New Roman" w:hAnsi="Calibri" w:cs="Calibri"/>
+          <w:i/>
+          <w:iCs/>
+          <w:color w:val="222222"/>
+          <w:shd w:val="clear" w:color="auto" w:fill="FFFFFF"/>
+          <w:lang w:eastAsia="nl-NL"/>
+        </w:rPr>
+        <w:t>Emotion Review</w:t>
+      </w:r>
+      <w:r>
+        <w:rPr>
+          <w:rFonts w:ascii="Calibri" w:eastAsia="Times New Roman" w:hAnsi="Calibri" w:cs="Calibri"/>
+          <w:color w:val="222222"/>
+          <w:shd w:val="clear" w:color="auto" w:fill="FFFFFF"/>
+          <w:lang w:eastAsia="nl-NL"/>
+        </w:rPr>
+        <w:t>, </w:t>
+      </w:r>
+      <w:r>
+        <w:rPr>
+          <w:rFonts w:ascii="Calibri" w:eastAsia="Times New Roman" w:hAnsi="Calibri" w:cs="Calibri"/>
+          <w:i/>
+          <w:iCs/>
+          <w:color w:val="222222"/>
+          <w:shd w:val="clear" w:color="auto" w:fill="FFFFFF"/>
+          <w:lang w:eastAsia="nl-NL"/>
+        </w:rPr>
+        <w:t>5</w:t>
+      </w:r>
+      <w:r>
+        <w:rPr>
+          <w:rFonts w:ascii="Calibri" w:eastAsia="Times New Roman" w:hAnsi="Calibri" w:cs="Calibri"/>
+          <w:color w:val="222222"/>
+          <w:shd w:val="clear" w:color="auto" w:fill="FFFFFF"/>
+          <w:lang w:eastAsia="nl-NL"/>
+        </w:rPr>
+        <w:t>, 202-210. Available a</w:t>
+      </w:r>
+      <w:r>
+        <w:rPr>
+          <w:rFonts w:ascii="Calibri" w:eastAsia="Times New Roman" w:hAnsi="Calibri" w:cs="Calibri"/>
+          <w:color w:val="222222"/>
+          <w:shd w:val="clear" w:color="auto" w:fill="FFFFFF"/>
+          <w:lang w:val="nl-NL" w:eastAsia="nl-NL"/>
+        </w:rPr>
+        <w:t xml:space="preserve">t </w:t>
+      </w:r>
+      <w:hyperlink r:id="rId50" w:history="1">
+        <w:r>
+          <w:rPr>
+            <w:rStyle w:val="Hyperlink"/>
+            <w:rFonts w:ascii="Calibri" w:eastAsia="Times New Roman" w:hAnsi="Calibri" w:cs="Calibri"/>
+            <w:shd w:val="clear" w:color="auto" w:fill="FFFFFF"/>
+            <w:lang w:val="nl-NL" w:eastAsia="nl-NL"/>
+          </w:rPr>
+          <w:t>https://bit.ly/2HVjVhO</w:t>
+        </w:r>
+      </w:hyperlink>
+      <w:r>
+        <w:rPr>
+          <w:rFonts w:ascii="Calibri" w:eastAsia="Times New Roman" w:hAnsi="Calibri" w:cs="Calibri"/>
+          <w:color w:val="222222"/>
+          <w:shd w:val="clear" w:color="auto" w:fill="FFFFFF"/>
+          <w:lang w:val="nl-NL" w:eastAsia="nl-NL"/>
+        </w:rPr>
+        <w:t xml:space="preserve">. </w:t>
+      </w:r>
+    </w:p>
+    <w:p>
+      <w:pPr>
+        <w:shd w:val="clear" w:color="auto" w:fill="FFFFFF"/>
+        <w:rPr>
+          <w:rFonts w:ascii="Calibri" w:hAnsi="Calibri" w:cs="Calibri"/>
+          <w:lang w:val="nl-NL"/>
+        </w:rPr>
+      </w:pPr>
+    </w:p>
+    <w:p>
+      <w:pPr>
+        <w:rPr>
+          <w:rFonts w:ascii="Calibri" w:eastAsia="Times New Roman" w:hAnsi="Calibri" w:cs="Calibri"/>
+          <w:lang w:eastAsia="nl-NL"/>
+        </w:rPr>
+      </w:pPr>
+      <w:r>
+        <w:rPr>
+          <w:rFonts w:ascii="Calibri" w:eastAsia="Times New Roman" w:hAnsi="Calibri" w:cs="Calibri"/>
+          <w:color w:val="222222"/>
+          <w:shd w:val="clear" w:color="auto" w:fill="FFFFFF"/>
+          <w:lang w:eastAsia="nl-NL"/>
+        </w:rPr>
+        <w:t xml:space="preserve">Fiske, A. P. (1992). The four </w:t>
+      </w:r>
+      <w:r>
+        <w:rPr>
+          <w:rFonts w:ascii="Calibri" w:eastAsia="Times New Roman" w:hAnsi="Calibri" w:cs="Calibri"/>
+          <w:color w:val="222222"/>
+          <w:shd w:val="clear" w:color="auto" w:fill="FFFFFF"/>
+          <w:lang w:eastAsia="nl-NL"/>
+        </w:rPr>
+        <w:t>elementary forms of sociality: F</w:t>
+      </w:r>
+      <w:r>
+        <w:rPr>
+          <w:rFonts w:ascii="Calibri" w:eastAsia="Times New Roman" w:hAnsi="Calibri" w:cs="Calibri"/>
+          <w:color w:val="222222"/>
+          <w:shd w:val="clear" w:color="auto" w:fill="FFFFFF"/>
+          <w:lang w:eastAsia="nl-NL"/>
+        </w:rPr>
+        <w:t>ramework for a unified theory of social relations. </w:t>
+      </w:r>
+      <w:r>
+        <w:rPr>
+          <w:rFonts w:ascii="Calibri" w:eastAsia="Times New Roman" w:hAnsi="Calibri" w:cs="Calibri"/>
+          <w:i/>
+          <w:iCs/>
+          <w:color w:val="222222"/>
+          <w:shd w:val="clear" w:color="auto" w:fill="FFFFFF"/>
+          <w:lang w:eastAsia="nl-NL"/>
+        </w:rPr>
+        <w:t>Psychological R</w:t>
+      </w:r>
+      <w:r>
+        <w:rPr>
+          <w:rFonts w:ascii="Calibri" w:eastAsia="Times New Roman" w:hAnsi="Calibri" w:cs="Calibri"/>
+          <w:i/>
+          <w:iCs/>
+          <w:color w:val="222222"/>
+          <w:shd w:val="clear" w:color="auto" w:fill="FFFFFF"/>
+          <w:lang w:eastAsia="nl-NL"/>
+        </w:rPr>
+        <w:t>eview</w:t>
+      </w:r>
+      <w:r>
+        <w:rPr>
+          <w:rFonts w:ascii="Calibri" w:eastAsia="Times New Roman" w:hAnsi="Calibri" w:cs="Calibri"/>
+          <w:color w:val="222222"/>
+          <w:shd w:val="clear" w:color="auto" w:fill="FFFFFF"/>
+          <w:lang w:eastAsia="nl-NL"/>
+        </w:rPr>
+        <w:t>, </w:t>
+      </w:r>
+      <w:r>
+        <w:rPr>
+          <w:rFonts w:ascii="Calibri" w:eastAsia="Times New Roman" w:hAnsi="Calibri" w:cs="Calibri"/>
+          <w:i/>
+          <w:iCs/>
+          <w:color w:val="222222"/>
+          <w:shd w:val="clear" w:color="auto" w:fill="FFFFFF"/>
+          <w:lang w:eastAsia="nl-NL"/>
+        </w:rPr>
+        <w:t>99</w:t>
+      </w:r>
+      <w:r>
+        <w:rPr>
+          <w:rFonts w:ascii="Calibri" w:eastAsia="Times New Roman" w:hAnsi="Calibri" w:cs="Calibri"/>
+          <w:color w:val="222222"/>
+          <w:shd w:val="clear" w:color="auto" w:fill="FFFFFF"/>
+          <w:lang w:eastAsia="nl-NL"/>
+        </w:rPr>
+        <w:t>, 689.</w:t>
+      </w:r>
+      <w:r>
+        <w:rPr>
+          <w:rFonts w:ascii="Calibri" w:eastAsia="Times New Roman" w:hAnsi="Calibri" w:cs="Calibri"/>
+          <w:color w:val="222222"/>
+          <w:shd w:val="clear" w:color="auto" w:fill="FFFFFF"/>
+          <w:lang w:eastAsia="nl-NL"/>
+        </w:rPr>
+        <w:t xml:space="preserve"> Available at </w:t>
+      </w:r>
+      <w:hyperlink r:id="rId51" w:history="1">
+        <w:r>
+          <w:rPr>
+            <w:rStyle w:val="Hyperlink"/>
+            <w:rFonts w:ascii="Calibri" w:eastAsia="Times New Roman" w:hAnsi="Calibri" w:cs="Calibri"/>
+            <w:shd w:val="clear" w:color="auto" w:fill="FFFFFF"/>
+            <w:lang w:eastAsia="nl-NL"/>
+          </w:rPr>
+          <w:t>https://bit.ly/2HvQM9o</w:t>
+        </w:r>
+      </w:hyperlink>
+      <w:r>
+        <w:rPr>
+          <w:rFonts w:ascii="Calibri" w:eastAsia="Times New Roman" w:hAnsi="Calibri" w:cs="Calibri"/>
+          <w:color w:val="222222"/>
+          <w:shd w:val="clear" w:color="auto" w:fill="FFFFFF"/>
+          <w:lang w:eastAsia="nl-NL"/>
+        </w:rPr>
+        <w:t xml:space="preserve">. </w:t>
+      </w:r>
+    </w:p>
+    <w:p>
+      <w:pPr>
+        <w:shd w:val="clear" w:color="auto" w:fill="FFFFFF"/>
+        <w:rPr>
+          <w:rFonts w:ascii="Calibri" w:hAnsi="Calibri" w:cs="Calibri"/>
+        </w:rPr>
+      </w:pPr>
+    </w:p>
+    <w:p>
+      <w:pPr>
+        <w:pStyle w:val="Standaard1"/>
+        <w:spacing w:line="240" w:lineRule="auto"/>
+        <w:rPr>
+          <w:rFonts w:ascii="Calibri" w:eastAsia="Cambria" w:hAnsi="Calibri" w:cs="Calibri"/>
+          <w:color w:val="222222"/>
+          <w:sz w:val="24"/>
+          <w:szCs w:val="24"/>
+          <w:lang w:val="en-GB"/>
+        </w:rPr>
+      </w:pPr>
+      <w:r>
+        <w:rPr>
+          <w:rFonts w:ascii="Calibri" w:eastAsia="Cambria" w:hAnsi="Calibri" w:cs="Calibri"/>
+          <w:color w:val="222222"/>
+          <w:sz w:val="24"/>
+          <w:szCs w:val="24"/>
+          <w:highlight w:val="white"/>
+          <w:lang w:val="en-GB"/>
+        </w:rPr>
+        <w:t>IJzerman, H., &amp;</w:t>
+      </w:r>
+      <w:r>
+        <w:rPr>
+          <w:rFonts w:ascii="Calibri" w:eastAsia="Cambria" w:hAnsi="Calibri" w:cs="Calibri"/>
+          <w:b/>
+          <w:color w:val="222222"/>
+          <w:sz w:val="24"/>
+          <w:szCs w:val="24"/>
+          <w:highlight w:val="white"/>
+          <w:lang w:val="en-GB"/>
+        </w:rPr>
+        <w:t xml:space="preserve"> </w:t>
+      </w:r>
+      <w:proofErr w:type="spellStart"/>
+      <w:r>
+        <w:rPr>
+          <w:rFonts w:ascii="Calibri" w:eastAsia="Cambria" w:hAnsi="Calibri" w:cs="Calibri"/>
+          <w:color w:val="222222"/>
+          <w:sz w:val="24"/>
+          <w:szCs w:val="24"/>
+          <w:highlight w:val="white"/>
+          <w:lang w:val="en-GB"/>
+        </w:rPr>
+        <w:t>Hogerzeil</w:t>
+      </w:r>
+      <w:proofErr w:type="spellEnd"/>
+      <w:r>
+        <w:rPr>
+          <w:rFonts w:ascii="Calibri" w:eastAsia="Cambria" w:hAnsi="Calibri" w:cs="Calibri"/>
+          <w:color w:val="222222"/>
+          <w:sz w:val="24"/>
+          <w:szCs w:val="24"/>
+          <w:highlight w:val="white"/>
+          <w:lang w:val="en-GB"/>
+        </w:rPr>
+        <w:t xml:space="preserve">, L. J. (2017). </w:t>
+      </w:r>
+      <w:r>
+        <w:rPr>
+          <w:rFonts w:ascii="Calibri" w:eastAsia="Cambria" w:hAnsi="Calibri" w:cs="Calibri"/>
+          <w:color w:val="222222"/>
+          <w:sz w:val="24"/>
+          <w:szCs w:val="24"/>
+          <w:highlight w:val="white"/>
+          <w:lang w:val="en-GB"/>
+        </w:rPr>
+        <w:t>People as penguins: Thermoregulatio</w:t>
+      </w:r>
+      <w:r>
+        <w:rPr>
+          <w:rFonts w:ascii="Calibri" w:eastAsia="Cambria" w:hAnsi="Calibri" w:cs="Calibri"/>
+          <w:color w:val="222222"/>
+          <w:sz w:val="24"/>
+          <w:szCs w:val="24"/>
+          <w:highlight w:val="white"/>
+          <w:lang w:val="en-GB"/>
+        </w:rPr>
+        <w:t xml:space="preserve">n as part of the human </w:t>
+      </w:r>
+      <w:r>
+        <w:rPr>
+          <w:rFonts w:ascii="Calibri" w:eastAsia="Cambria" w:hAnsi="Calibri" w:cs="Calibri"/>
+          <w:color w:val="222222"/>
+          <w:sz w:val="24"/>
+          <w:szCs w:val="24"/>
+          <w:highlight w:val="white"/>
+          <w:lang w:val="en-GB"/>
+        </w:rPr>
+        <w:t xml:space="preserve">essence. In J. Dovidio &amp; M. van </w:t>
+      </w:r>
+      <w:proofErr w:type="spellStart"/>
+      <w:r>
+        <w:rPr>
+          <w:rFonts w:ascii="Calibri" w:eastAsia="Cambria" w:hAnsi="Calibri" w:cs="Calibri"/>
+          <w:color w:val="222222"/>
+          <w:sz w:val="24"/>
+          <w:szCs w:val="24"/>
+          <w:highlight w:val="white"/>
+          <w:lang w:val="en-GB"/>
+        </w:rPr>
+        <w:t>Zomeren</w:t>
+      </w:r>
+      <w:proofErr w:type="spellEnd"/>
+      <w:r>
+        <w:rPr>
+          <w:rFonts w:ascii="Calibri" w:eastAsia="Cambria" w:hAnsi="Calibri" w:cs="Calibri"/>
+          <w:color w:val="222222"/>
+          <w:sz w:val="24"/>
+          <w:szCs w:val="24"/>
+          <w:highlight w:val="white"/>
+          <w:lang w:val="en-GB"/>
+        </w:rPr>
+        <w:t xml:space="preserve"> (Eds.). </w:t>
+      </w:r>
+      <w:r>
+        <w:rPr>
+          <w:rFonts w:ascii="Calibri" w:eastAsia="Cambria" w:hAnsi="Calibri" w:cs="Calibri"/>
+          <w:i/>
+          <w:color w:val="222222"/>
+          <w:sz w:val="24"/>
+          <w:szCs w:val="24"/>
+          <w:highlight w:val="white"/>
+          <w:lang w:val="en-GB"/>
+        </w:rPr>
+        <w:t xml:space="preserve">Oxford Handbook of Human Essence. </w:t>
+      </w:r>
+      <w:r>
+        <w:rPr>
+          <w:rFonts w:ascii="Calibri" w:eastAsia="Cambria" w:hAnsi="Calibri" w:cs="Calibri"/>
+          <w:color w:val="222222"/>
+          <w:sz w:val="24"/>
+          <w:szCs w:val="24"/>
+          <w:highlight w:val="white"/>
+          <w:lang w:val="en-GB"/>
+        </w:rPr>
+        <w:t xml:space="preserve">Available at </w:t>
+      </w:r>
+      <w:hyperlink r:id="rId52" w:history="1">
+        <w:r>
+          <w:rPr>
+            <w:rStyle w:val="Hyperlink"/>
+            <w:rFonts w:ascii="Calibri" w:eastAsia="Cambria" w:hAnsi="Calibri" w:cs="Calibri"/>
+            <w:sz w:val="24"/>
+            <w:szCs w:val="24"/>
+            <w:lang w:val="en-GB"/>
+          </w:rPr>
+          <w:t>https://psyarxiv.com/zrtg6/</w:t>
+        </w:r>
+      </w:hyperlink>
+      <w:r>
+        <w:rPr>
+          <w:rFonts w:ascii="Calibri" w:eastAsia="Cambria" w:hAnsi="Calibri" w:cs="Calibri"/>
+          <w:color w:val="222222"/>
+          <w:sz w:val="24"/>
+          <w:szCs w:val="24"/>
+          <w:lang w:val="en-GB"/>
+        </w:rPr>
+        <w:t xml:space="preserve">. </w:t>
+      </w:r>
+    </w:p>
+    <w:p>
+      <w:pPr>
+        <w:pStyle w:val="Standaard1"/>
+        <w:rPr>
+          <w:rFonts w:ascii="Calibri" w:eastAsia="Cambria" w:hAnsi="Calibri" w:cs="Calibri"/>
+          <w:color w:val="222222"/>
+          <w:sz w:val="24"/>
+          <w:szCs w:val="24"/>
+          <w:lang w:val="en-GB"/>
+        </w:rPr>
+      </w:pPr>
+    </w:p>
+    <w:p>
+      <w:pPr>
+        <w:rPr>
+          <w:rFonts w:ascii="Calibri" w:eastAsia="Times New Roman" w:hAnsi="Calibri" w:cs="Calibri"/>
+          <w:lang w:eastAsia="nl-NL"/>
+        </w:rPr>
+      </w:pPr>
+      <w:r>
+        <w:rPr>
+          <w:rFonts w:ascii="Calibri" w:eastAsia="Times New Roman" w:hAnsi="Calibri" w:cs="Calibri"/>
+          <w:color w:val="222222"/>
+          <w:shd w:val="clear" w:color="auto" w:fill="FFFFFF"/>
+          <w:lang w:val="nl-NL" w:eastAsia="nl-NL"/>
+        </w:rPr>
+        <w:lastRenderedPageBreak/>
+        <w:t xml:space="preserve">IJzerman, H., Lindenberg, S., </w:t>
+      </w:r>
+      <w:proofErr w:type="spellStart"/>
+      <w:r>
+        <w:rPr>
+          <w:rFonts w:ascii="Calibri" w:eastAsia="Times New Roman" w:hAnsi="Calibri" w:cs="Calibri"/>
+          <w:color w:val="222222"/>
+          <w:shd w:val="clear" w:color="auto" w:fill="FFFFFF"/>
+          <w:lang w:val="nl-NL" w:eastAsia="nl-NL"/>
+        </w:rPr>
+        <w:t>Dalgar</w:t>
+      </w:r>
+      <w:proofErr w:type="spellEnd"/>
+      <w:r>
+        <w:rPr>
+          <w:rFonts w:ascii="Calibri" w:eastAsia="Times New Roman" w:hAnsi="Calibri" w:cs="Calibri"/>
+          <w:color w:val="222222"/>
+          <w:shd w:val="clear" w:color="auto" w:fill="FFFFFF"/>
+          <w:lang w:val="nl-NL" w:eastAsia="nl-NL"/>
+        </w:rPr>
+        <w:t xml:space="preserve">, I., </w:t>
+      </w:r>
+      <w:proofErr w:type="spellStart"/>
+      <w:r>
+        <w:rPr>
+          <w:rFonts w:ascii="Calibri" w:eastAsia="Times New Roman" w:hAnsi="Calibri" w:cs="Calibri"/>
+          <w:color w:val="222222"/>
+          <w:shd w:val="clear" w:color="auto" w:fill="FFFFFF"/>
+          <w:lang w:val="nl-NL" w:eastAsia="nl-NL"/>
+        </w:rPr>
+        <w:t>Weissgerber</w:t>
+      </w:r>
+      <w:proofErr w:type="spellEnd"/>
+      <w:r>
+        <w:rPr>
+          <w:rFonts w:ascii="Calibri" w:eastAsia="Times New Roman" w:hAnsi="Calibri" w:cs="Calibri"/>
+          <w:color w:val="222222"/>
+          <w:shd w:val="clear" w:color="auto" w:fill="FFFFFF"/>
+          <w:lang w:val="nl-NL" w:eastAsia="nl-NL"/>
+        </w:rPr>
+        <w:t xml:space="preserve">, S. C., Vergara, R. C.,… </w:t>
+      </w:r>
+      <w:r>
+        <w:rPr>
+          <w:rFonts w:ascii="Calibri" w:eastAsia="Times New Roman" w:hAnsi="Calibri" w:cs="Calibri"/>
+          <w:color w:val="222222"/>
+          <w:shd w:val="clear" w:color="auto" w:fill="FFFFFF"/>
+          <w:lang w:eastAsia="nl-NL"/>
+        </w:rPr>
+        <w:t xml:space="preserve">&amp; </w:t>
+      </w:r>
+      <w:proofErr w:type="spellStart"/>
+      <w:r>
+        <w:rPr>
+          <w:rFonts w:ascii="Calibri" w:eastAsia="Times New Roman" w:hAnsi="Calibri" w:cs="Calibri"/>
+          <w:color w:val="222222"/>
+          <w:shd w:val="clear" w:color="auto" w:fill="FFFFFF"/>
+          <w:lang w:eastAsia="nl-NL"/>
+        </w:rPr>
+        <w:t>Zickfeld</w:t>
+      </w:r>
+      <w:proofErr w:type="spellEnd"/>
+      <w:r>
+        <w:rPr>
+          <w:rFonts w:ascii="Calibri" w:eastAsia="Times New Roman" w:hAnsi="Calibri" w:cs="Calibri"/>
+          <w:color w:val="222222"/>
+          <w:shd w:val="clear" w:color="auto" w:fill="FFFFFF"/>
+          <w:lang w:eastAsia="nl-NL"/>
+        </w:rPr>
+        <w:t xml:space="preserve">, J. (2017). The Human Penguin Project:  Climate, social integration, and core body temperature. Available at </w:t>
+      </w:r>
+      <w:proofErr w:type="spellStart"/>
+      <w:r>
+        <w:rPr>
+          <w:rFonts w:ascii="Calibri" w:eastAsia="Times New Roman" w:hAnsi="Calibri" w:cs="Calibri"/>
+          <w:color w:val="222222"/>
+          <w:shd w:val="clear" w:color="auto" w:fill="FFFFFF"/>
+          <w:lang w:eastAsia="nl-NL"/>
+        </w:rPr>
+        <w:t>PsyArxiv</w:t>
+      </w:r>
+      <w:proofErr w:type="spellEnd"/>
+      <w:r>
+        <w:rPr>
+          <w:rFonts w:ascii="Calibri" w:eastAsia="Times New Roman" w:hAnsi="Calibri" w:cs="Calibri"/>
+          <w:color w:val="222222"/>
+          <w:shd w:val="clear" w:color="auto" w:fill="FFFFFF"/>
+          <w:lang w:eastAsia="nl-NL"/>
+        </w:rPr>
+        <w:t xml:space="preserve">: </w:t>
+      </w:r>
+      <w:hyperlink r:id="rId53" w:history="1">
+        <w:r>
+          <w:rPr>
+            <w:rStyle w:val="Hyperlink"/>
+            <w:rFonts w:ascii="Calibri" w:eastAsia="Times New Roman" w:hAnsi="Calibri" w:cs="Calibri"/>
+            <w:shd w:val="clear" w:color="auto" w:fill="FFFFFF"/>
+            <w:lang w:eastAsia="nl-NL"/>
+          </w:rPr>
+          <w:t>https://psyarxiv.com/6b7ne/</w:t>
+        </w:r>
+      </w:hyperlink>
+      <w:r>
+        <w:rPr>
+          <w:rFonts w:ascii="Calibri" w:eastAsia="Times New Roman" w:hAnsi="Calibri" w:cs="Calibri"/>
+          <w:color w:val="222222"/>
+          <w:shd w:val="clear" w:color="auto" w:fill="FFFFFF"/>
+          <w:lang w:eastAsia="nl-NL"/>
+        </w:rPr>
+        <w:t xml:space="preserve">. </w:t>
+      </w:r>
+    </w:p>
+    <w:p>
+      <w:pPr>
+        <w:shd w:val="clear" w:color="auto" w:fill="FFFFFF"/>
+        <w:rPr>
+          <w:rFonts w:ascii="Calibri" w:hAnsi="Calibri" w:cs="Calibri"/>
+          <w:color w:val="222222"/>
+        </w:rPr>
+      </w:pPr>
+    </w:p>
+    <w:p>
+      <w:pPr>
+        <w:shd w:val="clear" w:color="auto" w:fill="FFFFFF"/>
+        <w:rPr>
+          <w:rFonts w:ascii="Calibri" w:hAnsi="Calibri" w:cs="Calibri"/>
+          <w:color w:val="222222"/>
+          <w:lang w:val="fr-FR"/>
+        </w:rPr>
+      </w:pPr>
+      <w:r>
+        <w:rPr>
+          <w:rFonts w:ascii="Calibri" w:hAnsi="Calibri" w:cs="Calibri"/>
+          <w:color w:val="222222"/>
         </w:rPr>
         <w:t xml:space="preserve">Klein, R. A., Ratliff, K. A., </w:t>
       </w:r>
       <w:proofErr w:type="spellStart"/>
       <w:r>
         <w:rPr>
-          <w:rFonts w:ascii="Arial" w:hAnsi="Arial" w:cs="Arial"/>
-          <w:color w:val="222222"/>
-          <w:sz w:val="19"/>
-          <w:szCs w:val="19"/>
+          <w:rFonts w:ascii="Calibri" w:hAnsi="Calibri" w:cs="Calibri"/>
+          <w:color w:val="222222"/>
         </w:rPr>
         <w:t>Vianello</w:t>
       </w:r>
       <w:proofErr w:type="spellEnd"/>
       <w:r>
         <w:rPr>
-          <w:rFonts w:ascii="Arial" w:hAnsi="Arial" w:cs="Arial"/>
-          <w:color w:val="222222"/>
-          <w:sz w:val="19"/>
-          <w:szCs w:val="19"/>
+          <w:rFonts w:ascii="Calibri" w:hAnsi="Calibri" w:cs="Calibri"/>
+          <w:color w:val="222222"/>
         </w:rPr>
         <w:t xml:space="preserve">, M., Adams, R. B., Jr., </w:t>
       </w:r>
       <w:proofErr w:type="spellStart"/>
       <w:r>
         <w:rPr>
-          <w:rFonts w:ascii="Arial" w:hAnsi="Arial" w:cs="Arial"/>
-          <w:color w:val="222222"/>
-          <w:sz w:val="19"/>
-          <w:szCs w:val="19"/>
+          <w:rFonts w:ascii="Calibri" w:hAnsi="Calibri" w:cs="Calibri"/>
+          <w:color w:val="222222"/>
         </w:rPr>
         <w:t>Bahník</w:t>
       </w:r>
       <w:proofErr w:type="spellEnd"/>
       <w:r>
         <w:rPr>
-          <w:rFonts w:ascii="Arial" w:hAnsi="Arial" w:cs="Arial"/>
-          <w:color w:val="222222"/>
-          <w:sz w:val="19"/>
-          <w:szCs w:val="19"/>
+          <w:rFonts w:ascii="Calibri" w:hAnsi="Calibri" w:cs="Calibri"/>
+          <w:color w:val="222222"/>
         </w:rPr>
         <w:t xml:space="preserve">, S., Bernstein, M. J., </w:t>
       </w:r>
       <w:proofErr w:type="spellStart"/>
       <w:r>
         <w:rPr>
-          <w:rFonts w:ascii="Arial" w:hAnsi="Arial" w:cs="Arial"/>
-          <w:color w:val="222222"/>
-          <w:sz w:val="19"/>
-          <w:szCs w:val="19"/>
+          <w:rFonts w:ascii="Calibri" w:hAnsi="Calibri" w:cs="Calibri"/>
+          <w:color w:val="222222"/>
         </w:rPr>
         <w:t>Bocian</w:t>
       </w:r>
       <w:proofErr w:type="spellEnd"/>
       <w:r>
         <w:rPr>
-          <w:rFonts w:ascii="Arial" w:hAnsi="Arial" w:cs="Arial"/>
-          <w:color w:val="222222"/>
-          <w:sz w:val="19"/>
-          <w:szCs w:val="19"/>
+          <w:rFonts w:ascii="Calibri" w:hAnsi="Calibri" w:cs="Calibri"/>
+          <w:color w:val="222222"/>
         </w:rPr>
         <w:t xml:space="preserve">, K., … </w:t>
       </w:r>
       <w:proofErr w:type="spellStart"/>
       <w:r>
         <w:rPr>
-          <w:rFonts w:ascii="Arial" w:hAnsi="Arial" w:cs="Arial"/>
-          <w:color w:val="222222"/>
-          <w:sz w:val="19"/>
-          <w:szCs w:val="19"/>
+          <w:rFonts w:ascii="Calibri" w:hAnsi="Calibri" w:cs="Calibri"/>
+          <w:color w:val="222222"/>
         </w:rPr>
         <w:t>Nosek</w:t>
       </w:r>
       <w:proofErr w:type="spellEnd"/>
       <w:r>
         <w:rPr>
-          <w:rFonts w:ascii="Arial" w:hAnsi="Arial" w:cs="Arial"/>
-          <w:color w:val="222222"/>
-          <w:sz w:val="19"/>
-          <w:szCs w:val="19"/>
-        </w:rPr>
-        <w:t xml:space="preserve">, B. A. (2014). Investigating variation in replicability: A "many labs" replication project. Social Psychology, 45(3): 142-152. </w:t>
+          <w:rFonts w:ascii="Calibri" w:hAnsi="Calibri" w:cs="Calibri"/>
+          <w:color w:val="222222"/>
+        </w:rPr>
+        <w:t>, B. A. (2014). Investigating variation in replicability: A "many labs" replication pr</w:t>
+      </w:r>
+      <w:r>
+        <w:rPr>
+          <w:rFonts w:ascii="Calibri" w:hAnsi="Calibri" w:cs="Calibri"/>
+          <w:color w:val="222222"/>
+        </w:rPr>
+        <w:t xml:space="preserve">oject. </w:t>
+      </w:r>
+      <w:r>
+        <w:rPr>
+          <w:rFonts w:ascii="Calibri" w:hAnsi="Calibri" w:cs="Calibri"/>
+          <w:color w:val="222222"/>
+        </w:rPr>
+        <w:t xml:space="preserve">Social Psychology, 45, 142-152. </w:t>
       </w:r>
       <w:proofErr w:type="spellStart"/>
       <w:r>
         <w:rPr>
-          <w:rFonts w:ascii="Arial" w:hAnsi="Arial" w:cs="Arial"/>
-          <w:color w:val="222222"/>
-          <w:sz w:val="19"/>
-          <w:szCs w:val="19"/>
-        </w:rPr>
-        <w:t>doi</w:t>
+          <w:rFonts w:ascii="Calibri" w:hAnsi="Calibri" w:cs="Calibri"/>
+          <w:color w:val="222222"/>
+          <w:lang w:val="fr-FR"/>
+        </w:rPr>
+        <w:t>Available</w:t>
       </w:r>
       <w:proofErr w:type="spellEnd"/>
       <w:r>
         <w:rPr>
-          <w:rFonts w:ascii="Arial" w:hAnsi="Arial" w:cs="Arial"/>
-          <w:color w:val="222222"/>
-          <w:sz w:val="19"/>
-          <w:szCs w:val="19"/>
-        </w:rPr>
-        <w:t>: 10.1027/1864-9335/a000178</w:t>
-      </w:r>
-    </w:p>
-    <w:p>
-      <w:pPr>
-        <w:rPr>
-          <w:b/>
+          <w:rFonts w:ascii="Calibri" w:hAnsi="Calibri" w:cs="Calibri"/>
+          <w:color w:val="222222"/>
+          <w:lang w:val="fr-FR"/>
+        </w:rPr>
+        <w:t xml:space="preserve"> at </w:t>
+      </w:r>
+      <w:hyperlink r:id="rId54" w:history="1">
+        <w:r>
+          <w:rPr>
+            <w:rStyle w:val="Hyperlink"/>
+            <w:rFonts w:ascii="Calibri" w:hAnsi="Calibri" w:cs="Calibri"/>
+          </w:rPr>
+          <w:t>https://bit.ly/2qZJrrm</w:t>
+        </w:r>
+      </w:hyperlink>
+      <w:r>
+        <w:rPr>
+          <w:rFonts w:ascii="Calibri" w:hAnsi="Calibri" w:cs="Calibri"/>
+          <w:color w:val="222222"/>
+          <w:lang w:val="fr-FR"/>
+        </w:rPr>
+        <w:t xml:space="preserve">. </w:t>
+      </w:r>
+    </w:p>
+    <w:p>
+      <w:pPr>
+        <w:shd w:val="clear" w:color="auto" w:fill="FFFFFF"/>
+        <w:rPr>
+          <w:rFonts w:ascii="Calibri" w:hAnsi="Calibri" w:cs="Calibri"/>
+        </w:rPr>
+      </w:pPr>
+    </w:p>
+    <w:p>
+      <w:pPr>
+        <w:shd w:val="clear" w:color="auto" w:fill="FFFFFF"/>
+        <w:rPr>
+          <w:rFonts w:ascii="Calibri" w:hAnsi="Calibri" w:cs="Calibri"/>
+          <w:color w:val="222222"/>
+        </w:rPr>
+      </w:pPr>
+      <w:proofErr w:type="spellStart"/>
+      <w:r>
+        <w:rPr>
+          <w:rFonts w:ascii="Calibri" w:hAnsi="Calibri" w:cs="Calibri"/>
+          <w:color w:val="222222"/>
+          <w:lang w:val="fr-FR"/>
+        </w:rPr>
+        <w:t>Munafò</w:t>
+      </w:r>
+      <w:proofErr w:type="spellEnd"/>
+      <w:r>
+        <w:rPr>
+          <w:rFonts w:ascii="Calibri" w:hAnsi="Calibri" w:cs="Calibri"/>
+          <w:color w:val="222222"/>
+          <w:lang w:val="fr-FR"/>
+        </w:rPr>
+        <w:t xml:space="preserve">, M. R., </w:t>
+      </w:r>
+      <w:proofErr w:type="spellStart"/>
+      <w:r>
+        <w:rPr>
+          <w:rFonts w:ascii="Calibri" w:hAnsi="Calibri" w:cs="Calibri"/>
+          <w:color w:val="222222"/>
+          <w:lang w:val="fr-FR"/>
+        </w:rPr>
+        <w:t>Nosek</w:t>
+      </w:r>
+      <w:proofErr w:type="spellEnd"/>
+      <w:r>
+        <w:rPr>
+          <w:rFonts w:ascii="Calibri" w:hAnsi="Calibri" w:cs="Calibri"/>
+          <w:color w:val="222222"/>
+          <w:lang w:val="fr-FR"/>
+        </w:rPr>
+        <w:t xml:space="preserve">, B. A., Bishop, D. V., </w:t>
+      </w:r>
+      <w:proofErr w:type="spellStart"/>
+      <w:r>
+        <w:rPr>
+          <w:rFonts w:ascii="Calibri" w:hAnsi="Calibri" w:cs="Calibri"/>
+          <w:color w:val="222222"/>
+          <w:lang w:val="fr-FR"/>
+        </w:rPr>
+        <w:t>Button</w:t>
+      </w:r>
+      <w:proofErr w:type="spellEnd"/>
+      <w:r>
+        <w:rPr>
+          <w:rFonts w:ascii="Calibri" w:hAnsi="Calibri" w:cs="Calibri"/>
+          <w:color w:val="222222"/>
+          <w:lang w:val="fr-FR"/>
+        </w:rPr>
+        <w:t xml:space="preserve">, K. S., Chambers, C. D., du Sert, N. P., ... </w:t>
+      </w:r>
+      <w:r>
+        <w:rPr>
+          <w:rFonts w:ascii="Calibri" w:hAnsi="Calibri" w:cs="Calibri"/>
+          <w:color w:val="222222"/>
+        </w:rPr>
+        <w:t>&amp; Ioannidis, J. P. (2017). A manifesto for reproducible science. Nature Human Behaviour</w:t>
+      </w:r>
+      <w:r>
+        <w:rPr>
+          <w:rFonts w:ascii="Calibri" w:hAnsi="Calibri" w:cs="Calibri"/>
+          <w:color w:val="222222"/>
+        </w:rPr>
+        <w:t xml:space="preserve">. Available at </w:t>
+      </w:r>
+      <w:hyperlink r:id="rId55" w:history="1">
+        <w:r>
+          <w:rPr>
+            <w:rStyle w:val="Hyperlink"/>
+            <w:rFonts w:ascii="Calibri" w:hAnsi="Calibri" w:cs="Calibri"/>
+          </w:rPr>
+          <w:t>https://www.nature.com/articles/s41562-016-0021</w:t>
+        </w:r>
+      </w:hyperlink>
+      <w:r>
+        <w:rPr>
+          <w:rFonts w:ascii="Calibri" w:hAnsi="Calibri" w:cs="Calibri"/>
+          <w:color w:val="222222"/>
+        </w:rPr>
+        <w:t xml:space="preserve">. </w:t>
+      </w:r>
+    </w:p>
+    <w:p>
+      <w:pPr>
+        <w:shd w:val="clear" w:color="auto" w:fill="FFFFFF"/>
+        <w:rPr>
+          <w:rFonts w:ascii="Calibri" w:hAnsi="Calibri" w:cs="Calibri"/>
+          <w:color w:val="222222"/>
+        </w:rPr>
+      </w:pPr>
+    </w:p>
+    <w:p>
+      <w:pPr>
+        <w:rPr>
+          <w:rFonts w:ascii="Calibri" w:eastAsia="Times New Roman" w:hAnsi="Calibri" w:cs="Calibri"/>
+          <w:color w:val="222222"/>
+          <w:shd w:val="clear" w:color="auto" w:fill="FFFFFF"/>
+          <w:lang w:eastAsia="nl-NL"/>
+        </w:rPr>
+      </w:pPr>
+      <w:r>
+        <w:rPr>
+          <w:rFonts w:ascii="Calibri" w:eastAsia="Times New Roman" w:hAnsi="Calibri" w:cs="Calibri"/>
+          <w:color w:val="222222"/>
+          <w:shd w:val="clear" w:color="auto" w:fill="FFFFFF"/>
+          <w:lang w:val="fr-FR" w:eastAsia="nl-NL"/>
+        </w:rPr>
+        <w:t>Nuñez-</w:t>
+      </w:r>
+      <w:proofErr w:type="spellStart"/>
+      <w:r>
+        <w:rPr>
+          <w:rFonts w:ascii="Calibri" w:eastAsia="Times New Roman" w:hAnsi="Calibri" w:cs="Calibri"/>
+          <w:color w:val="222222"/>
+          <w:shd w:val="clear" w:color="auto" w:fill="FFFFFF"/>
+          <w:lang w:val="fr-FR" w:eastAsia="nl-NL"/>
+        </w:rPr>
+        <w:t>Villegas</w:t>
+      </w:r>
+      <w:proofErr w:type="spellEnd"/>
+      <w:r>
+        <w:rPr>
+          <w:rFonts w:ascii="Calibri" w:eastAsia="Times New Roman" w:hAnsi="Calibri" w:cs="Calibri"/>
+          <w:color w:val="222222"/>
+          <w:shd w:val="clear" w:color="auto" w:fill="FFFFFF"/>
+          <w:lang w:val="fr-FR" w:eastAsia="nl-NL"/>
+        </w:rPr>
+        <w:t xml:space="preserve">, M., </w:t>
+      </w:r>
+      <w:proofErr w:type="spellStart"/>
+      <w:r>
+        <w:rPr>
+          <w:rFonts w:ascii="Calibri" w:eastAsia="Times New Roman" w:hAnsi="Calibri" w:cs="Calibri"/>
+          <w:color w:val="222222"/>
+          <w:shd w:val="clear" w:color="auto" w:fill="FFFFFF"/>
+          <w:lang w:val="fr-FR" w:eastAsia="nl-NL"/>
+        </w:rPr>
+        <w:t>Bozinovic</w:t>
+      </w:r>
+      <w:proofErr w:type="spellEnd"/>
+      <w:r>
+        <w:rPr>
+          <w:rFonts w:ascii="Calibri" w:eastAsia="Times New Roman" w:hAnsi="Calibri" w:cs="Calibri"/>
+          <w:color w:val="222222"/>
+          <w:shd w:val="clear" w:color="auto" w:fill="FFFFFF"/>
+          <w:lang w:val="fr-FR" w:eastAsia="nl-NL"/>
+        </w:rPr>
+        <w:t xml:space="preserve">, F., &amp; </w:t>
+      </w:r>
+      <w:proofErr w:type="spellStart"/>
+      <w:r>
+        <w:rPr>
+          <w:rFonts w:ascii="Calibri" w:eastAsia="Times New Roman" w:hAnsi="Calibri" w:cs="Calibri"/>
+          <w:color w:val="222222"/>
+          <w:shd w:val="clear" w:color="auto" w:fill="FFFFFF"/>
+          <w:lang w:val="fr-FR" w:eastAsia="nl-NL"/>
+        </w:rPr>
+        <w:t>Sabat</w:t>
+      </w:r>
+      <w:proofErr w:type="spellEnd"/>
+      <w:r>
+        <w:rPr>
+          <w:rFonts w:ascii="Calibri" w:eastAsia="Times New Roman" w:hAnsi="Calibri" w:cs="Calibri"/>
+          <w:color w:val="222222"/>
+          <w:shd w:val="clear" w:color="auto" w:fill="FFFFFF"/>
+          <w:lang w:val="fr-FR" w:eastAsia="nl-NL"/>
+        </w:rPr>
+        <w:t xml:space="preserve">, P. (2014). </w:t>
+      </w:r>
+      <w:r>
+        <w:rPr>
+          <w:rFonts w:ascii="Calibri" w:eastAsia="Times New Roman" w:hAnsi="Calibri" w:cs="Calibri"/>
+          <w:color w:val="222222"/>
+          <w:shd w:val="clear" w:color="auto" w:fill="FFFFFF"/>
+          <w:lang w:eastAsia="nl-NL"/>
+        </w:rPr>
+        <w:t xml:space="preserve">Interplay between group size, huddling </w:t>
+      </w:r>
+      <w:proofErr w:type="spellStart"/>
+      <w:r>
+        <w:rPr>
+          <w:rFonts w:ascii="Calibri" w:eastAsia="Times New Roman" w:hAnsi="Calibri" w:cs="Calibri"/>
+          <w:color w:val="222222"/>
+          <w:shd w:val="clear" w:color="auto" w:fill="FFFFFF"/>
+          <w:lang w:eastAsia="nl-NL"/>
+        </w:rPr>
+        <w:t>behavior</w:t>
+      </w:r>
+      <w:proofErr w:type="spellEnd"/>
+      <w:r>
+        <w:rPr>
+          <w:rFonts w:ascii="Calibri" w:eastAsia="Times New Roman" w:hAnsi="Calibri" w:cs="Calibri"/>
+          <w:color w:val="222222"/>
+          <w:shd w:val="clear" w:color="auto" w:fill="FFFFFF"/>
+          <w:lang w:eastAsia="nl-NL"/>
+        </w:rPr>
+        <w:t xml:space="preserve"> and basal metabolism: an experimental approach in the social degu. </w:t>
+      </w:r>
+      <w:r>
+        <w:rPr>
+          <w:rFonts w:ascii="Calibri" w:eastAsia="Times New Roman" w:hAnsi="Calibri" w:cs="Calibri"/>
+          <w:i/>
+          <w:iCs/>
+          <w:color w:val="222222"/>
+          <w:shd w:val="clear" w:color="auto" w:fill="FFFFFF"/>
+          <w:lang w:eastAsia="nl-NL"/>
+        </w:rPr>
+        <w:t>Journal of Experimental Biology</w:t>
+      </w:r>
+      <w:r>
+        <w:rPr>
+          <w:rFonts w:ascii="Calibri" w:eastAsia="Times New Roman" w:hAnsi="Calibri" w:cs="Calibri"/>
+          <w:color w:val="222222"/>
+          <w:shd w:val="clear" w:color="auto" w:fill="FFFFFF"/>
+          <w:lang w:eastAsia="nl-NL"/>
+        </w:rPr>
+        <w:t>, </w:t>
+      </w:r>
+      <w:r>
+        <w:rPr>
+          <w:rFonts w:ascii="Calibri" w:eastAsia="Times New Roman" w:hAnsi="Calibri" w:cs="Calibri"/>
+          <w:i/>
+          <w:iCs/>
+          <w:color w:val="222222"/>
+          <w:shd w:val="clear" w:color="auto" w:fill="FFFFFF"/>
+          <w:lang w:eastAsia="nl-NL"/>
+        </w:rPr>
+        <w:t>217</w:t>
+      </w:r>
+      <w:r>
+        <w:rPr>
+          <w:rFonts w:ascii="Calibri" w:eastAsia="Times New Roman" w:hAnsi="Calibri" w:cs="Calibri"/>
+          <w:color w:val="222222"/>
+          <w:shd w:val="clear" w:color="auto" w:fill="FFFFFF"/>
+          <w:lang w:eastAsia="nl-NL"/>
+        </w:rPr>
+        <w:t xml:space="preserve">, 997-1002. Available at </w:t>
+      </w:r>
+      <w:hyperlink r:id="rId56" w:history="1">
+        <w:r>
+          <w:rPr>
+            <w:rStyle w:val="Hyperlink"/>
+            <w:rFonts w:ascii="Calibri" w:eastAsia="Times New Roman" w:hAnsi="Calibri" w:cs="Calibri"/>
+            <w:shd w:val="clear" w:color="auto" w:fill="FFFFFF"/>
+            <w:lang w:eastAsia="nl-NL"/>
+          </w:rPr>
+          <w:t>http://jeb.biologists.org/content/217/6/997.full</w:t>
+        </w:r>
+      </w:hyperlink>
+      <w:r>
+        <w:rPr>
+          <w:rFonts w:ascii="Calibri" w:eastAsia="Times New Roman" w:hAnsi="Calibri" w:cs="Calibri"/>
+          <w:color w:val="222222"/>
+          <w:shd w:val="clear" w:color="auto" w:fill="FFFFFF"/>
+          <w:lang w:eastAsia="nl-NL"/>
+        </w:rPr>
+        <w:t xml:space="preserve">. </w:t>
+      </w:r>
+    </w:p>
+    <w:p>
+      <w:pPr>
+        <w:rPr>
+          <w:rFonts w:ascii="Calibri" w:eastAsia="Times New Roman" w:hAnsi="Calibri" w:cs="Calibri"/>
+          <w:color w:val="222222"/>
+          <w:shd w:val="clear" w:color="auto" w:fill="FFFFFF"/>
+          <w:lang w:eastAsia="nl-NL"/>
+        </w:rPr>
+      </w:pPr>
+    </w:p>
+    <w:p>
+      <w:pPr>
+        <w:rPr>
+          <w:rFonts w:ascii="Calibri" w:eastAsia="Times New Roman" w:hAnsi="Calibri" w:cs="Calibri"/>
+          <w:lang w:eastAsia="nl-NL"/>
+        </w:rPr>
+      </w:pPr>
+      <w:proofErr w:type="spellStart"/>
+      <w:r>
+        <w:rPr>
+          <w:rFonts w:ascii="Calibri" w:eastAsia="Times New Roman" w:hAnsi="Calibri" w:cs="Calibri"/>
+          <w:color w:val="222222"/>
+          <w:shd w:val="clear" w:color="auto" w:fill="FFFFFF"/>
+          <w:lang w:eastAsia="nl-NL"/>
+        </w:rPr>
+        <w:t>Proffitt</w:t>
+      </w:r>
+      <w:proofErr w:type="spellEnd"/>
+      <w:r>
+        <w:rPr>
+          <w:rFonts w:ascii="Calibri" w:eastAsia="Times New Roman" w:hAnsi="Calibri" w:cs="Calibri"/>
+          <w:color w:val="222222"/>
+          <w:shd w:val="clear" w:color="auto" w:fill="FFFFFF"/>
+          <w:lang w:eastAsia="nl-NL"/>
+        </w:rPr>
+        <w:t>, D. R. (2006). Embodied perception and the economy of action. </w:t>
+      </w:r>
+      <w:r>
+        <w:rPr>
+          <w:rFonts w:ascii="Calibri" w:eastAsia="Times New Roman" w:hAnsi="Calibri" w:cs="Calibri"/>
+          <w:i/>
+          <w:iCs/>
+          <w:color w:val="222222"/>
+          <w:shd w:val="clear" w:color="auto" w:fill="FFFFFF"/>
+          <w:lang w:eastAsia="nl-NL"/>
+        </w:rPr>
+        <w:t>Perspectives on Psychological Science</w:t>
+      </w:r>
+      <w:r>
+        <w:rPr>
+          <w:rFonts w:ascii="Calibri" w:eastAsia="Times New Roman" w:hAnsi="Calibri" w:cs="Calibri"/>
+          <w:color w:val="222222"/>
+          <w:shd w:val="clear" w:color="auto" w:fill="FFFFFF"/>
+          <w:lang w:eastAsia="nl-NL"/>
+        </w:rPr>
+        <w:t>, </w:t>
+      </w:r>
+      <w:r>
+        <w:rPr>
+          <w:rFonts w:ascii="Calibri" w:eastAsia="Times New Roman" w:hAnsi="Calibri" w:cs="Calibri"/>
+          <w:i/>
+          <w:iCs/>
+          <w:color w:val="222222"/>
+          <w:shd w:val="clear" w:color="auto" w:fill="FFFFFF"/>
+          <w:lang w:eastAsia="nl-NL"/>
+        </w:rPr>
+        <w:t>1</w:t>
+      </w:r>
+      <w:r>
+        <w:rPr>
+          <w:rFonts w:ascii="Calibri" w:eastAsia="Times New Roman" w:hAnsi="Calibri" w:cs="Calibri"/>
+          <w:color w:val="222222"/>
+          <w:shd w:val="clear" w:color="auto" w:fill="FFFFFF"/>
+          <w:lang w:eastAsia="nl-NL"/>
+        </w:rPr>
+        <w:t xml:space="preserve">, 110-122. Available at </w:t>
+      </w:r>
+      <w:hyperlink r:id="rId57" w:history="1">
+        <w:r>
+          <w:rPr>
+            <w:rStyle w:val="Hyperlink"/>
+            <w:rFonts w:ascii="Calibri" w:eastAsia="Times New Roman" w:hAnsi="Calibri" w:cs="Calibri"/>
+            <w:shd w:val="clear" w:color="auto" w:fill="FFFFFF"/>
+            <w:lang w:eastAsia="nl-NL"/>
+          </w:rPr>
+          <w:t>https://bit.ly/2r2MPCP</w:t>
+        </w:r>
+      </w:hyperlink>
+      <w:r>
+        <w:rPr>
+          <w:rFonts w:ascii="Calibri" w:eastAsia="Times New Roman" w:hAnsi="Calibri" w:cs="Calibri"/>
+          <w:color w:val="222222"/>
+          <w:shd w:val="clear" w:color="auto" w:fill="FFFFFF"/>
+          <w:lang w:eastAsia="nl-NL"/>
+        </w:rPr>
+        <w:t xml:space="preserve">. </w:t>
+      </w:r>
+    </w:p>
+    <w:p>
+      <w:pPr>
+        <w:shd w:val="clear" w:color="auto" w:fill="FFFFFF"/>
+        <w:rPr>
+          <w:rFonts w:ascii="Calibri" w:hAnsi="Calibri" w:cs="Calibri"/>
+          <w:color w:val="222222"/>
+        </w:rPr>
+      </w:pPr>
+    </w:p>
+    <w:p>
+      <w:pPr>
+        <w:rPr>
+          <w:rFonts w:ascii="Calibri" w:eastAsia="Times New Roman" w:hAnsi="Calibri" w:cs="Calibri"/>
+          <w:lang w:eastAsia="nl-NL"/>
+        </w:rPr>
+      </w:pPr>
+      <w:proofErr w:type="spellStart"/>
+      <w:r>
+        <w:rPr>
+          <w:rFonts w:ascii="Calibri" w:eastAsia="Times New Roman" w:hAnsi="Calibri" w:cs="Calibri"/>
+          <w:color w:val="222222"/>
+          <w:shd w:val="clear" w:color="auto" w:fill="FFFFFF"/>
+          <w:lang w:eastAsia="nl-NL"/>
+        </w:rPr>
+        <w:t>Strobl</w:t>
+      </w:r>
+      <w:proofErr w:type="spellEnd"/>
+      <w:r>
+        <w:rPr>
+          <w:rFonts w:ascii="Calibri" w:eastAsia="Times New Roman" w:hAnsi="Calibri" w:cs="Calibri"/>
+          <w:color w:val="222222"/>
+          <w:shd w:val="clear" w:color="auto" w:fill="FFFFFF"/>
+          <w:lang w:eastAsia="nl-NL"/>
+        </w:rPr>
+        <w:t xml:space="preserve">, C., </w:t>
+      </w:r>
+      <w:proofErr w:type="spellStart"/>
+      <w:r>
+        <w:rPr>
+          <w:rFonts w:ascii="Calibri" w:eastAsia="Times New Roman" w:hAnsi="Calibri" w:cs="Calibri"/>
+          <w:color w:val="222222"/>
+          <w:shd w:val="clear" w:color="auto" w:fill="FFFFFF"/>
+          <w:lang w:eastAsia="nl-NL"/>
+        </w:rPr>
+        <w:t>Boulesteix</w:t>
+      </w:r>
+      <w:proofErr w:type="spellEnd"/>
+      <w:r>
+        <w:rPr>
+          <w:rFonts w:ascii="Calibri" w:eastAsia="Times New Roman" w:hAnsi="Calibri" w:cs="Calibri"/>
+          <w:color w:val="222222"/>
+          <w:shd w:val="clear" w:color="auto" w:fill="FFFFFF"/>
+          <w:lang w:eastAsia="nl-NL"/>
+        </w:rPr>
+        <w:t xml:space="preserve">, A. L., </w:t>
+      </w:r>
+      <w:proofErr w:type="spellStart"/>
+      <w:r>
+        <w:rPr>
+          <w:rFonts w:ascii="Calibri" w:eastAsia="Times New Roman" w:hAnsi="Calibri" w:cs="Calibri"/>
+          <w:color w:val="222222"/>
+          <w:shd w:val="clear" w:color="auto" w:fill="FFFFFF"/>
+          <w:lang w:eastAsia="nl-NL"/>
+        </w:rPr>
+        <w:t>Kneib</w:t>
+      </w:r>
+      <w:proofErr w:type="spellEnd"/>
+      <w:r>
+        <w:rPr>
+          <w:rFonts w:ascii="Calibri" w:eastAsia="Times New Roman" w:hAnsi="Calibri" w:cs="Calibri"/>
+          <w:color w:val="222222"/>
+          <w:shd w:val="clear" w:color="auto" w:fill="FFFFFF"/>
+          <w:lang w:eastAsia="nl-NL"/>
+        </w:rPr>
+        <w:t xml:space="preserve">, T., Augustin, T., &amp; </w:t>
+      </w:r>
+      <w:proofErr w:type="spellStart"/>
+      <w:r>
+        <w:rPr>
+          <w:rFonts w:ascii="Calibri" w:eastAsia="Times New Roman" w:hAnsi="Calibri" w:cs="Calibri"/>
+          <w:color w:val="222222"/>
+          <w:shd w:val="clear" w:color="auto" w:fill="FFFFFF"/>
+          <w:lang w:eastAsia="nl-NL"/>
+        </w:rPr>
+        <w:t>Zeileis</w:t>
+      </w:r>
+      <w:proofErr w:type="spellEnd"/>
+      <w:r>
+        <w:rPr>
+          <w:rFonts w:ascii="Calibri" w:eastAsia="Times New Roman" w:hAnsi="Calibri" w:cs="Calibri"/>
+          <w:color w:val="222222"/>
+          <w:shd w:val="clear" w:color="auto" w:fill="FFFFFF"/>
+          <w:lang w:eastAsia="nl-NL"/>
+        </w:rPr>
+        <w:t>, A. (2008). Conditional variable importance for random forests. </w:t>
+      </w:r>
+      <w:r>
+        <w:rPr>
+          <w:rFonts w:ascii="Calibri" w:eastAsia="Times New Roman" w:hAnsi="Calibri" w:cs="Calibri"/>
+          <w:i/>
+          <w:iCs/>
+          <w:color w:val="222222"/>
+          <w:shd w:val="clear" w:color="auto" w:fill="FFFFFF"/>
+          <w:lang w:eastAsia="nl-NL"/>
+        </w:rPr>
+        <w:t>BMC B</w:t>
+      </w:r>
+      <w:r>
+        <w:rPr>
+          <w:rFonts w:ascii="Calibri" w:eastAsia="Times New Roman" w:hAnsi="Calibri" w:cs="Calibri"/>
+          <w:i/>
+          <w:iCs/>
+          <w:color w:val="222222"/>
+          <w:shd w:val="clear" w:color="auto" w:fill="FFFFFF"/>
+          <w:lang w:eastAsia="nl-NL"/>
+        </w:rPr>
+        <w:t>ioinformatics</w:t>
+      </w:r>
+      <w:r>
+        <w:rPr>
+          <w:rFonts w:ascii="Calibri" w:eastAsia="Times New Roman" w:hAnsi="Calibri" w:cs="Calibri"/>
+          <w:color w:val="222222"/>
+          <w:shd w:val="clear" w:color="auto" w:fill="FFFFFF"/>
+          <w:lang w:eastAsia="nl-NL"/>
+        </w:rPr>
+        <w:t>, </w:t>
+      </w:r>
+      <w:r>
+        <w:rPr>
+          <w:rFonts w:ascii="Calibri" w:eastAsia="Times New Roman" w:hAnsi="Calibri" w:cs="Calibri"/>
+          <w:i/>
+          <w:iCs/>
+          <w:color w:val="222222"/>
+          <w:shd w:val="clear" w:color="auto" w:fill="FFFFFF"/>
+          <w:lang w:eastAsia="nl-NL"/>
+        </w:rPr>
+        <w:t>9</w:t>
+      </w:r>
+      <w:r>
+        <w:rPr>
+          <w:rFonts w:ascii="Calibri" w:eastAsia="Times New Roman" w:hAnsi="Calibri" w:cs="Calibri"/>
+          <w:color w:val="222222"/>
+          <w:shd w:val="clear" w:color="auto" w:fill="FFFFFF"/>
+          <w:lang w:eastAsia="nl-NL"/>
+        </w:rPr>
+        <w:t xml:space="preserve">, 307. Available at </w:t>
+      </w:r>
+      <w:hyperlink r:id="rId58" w:history="1">
+        <w:r>
+          <w:rPr>
+            <w:rStyle w:val="Hyperlink"/>
+            <w:rFonts w:ascii="Calibri" w:eastAsia="Times New Roman" w:hAnsi="Calibri" w:cs="Calibri"/>
+            <w:shd w:val="clear" w:color="auto" w:fill="FFFFFF"/>
+            <w:lang w:eastAsia="nl-NL"/>
+          </w:rPr>
+          <w:t>https://bit.ly/2r12MJT</w:t>
+        </w:r>
+      </w:hyperlink>
+      <w:r>
+        <w:rPr>
+          <w:rFonts w:ascii="Calibri" w:eastAsia="Times New Roman" w:hAnsi="Calibri" w:cs="Calibri"/>
+          <w:color w:val="222222"/>
+          <w:shd w:val="clear" w:color="auto" w:fill="FFFFFF"/>
+          <w:lang w:eastAsia="nl-NL"/>
+        </w:rPr>
+        <w:t xml:space="preserve">. </w:t>
+      </w:r>
+    </w:p>
+    <w:p>
+      <w:pPr>
+        <w:shd w:val="clear" w:color="auto" w:fill="FFFFFF"/>
+        <w:rPr>
+          <w:rFonts w:ascii="Calibri" w:hAnsi="Calibri" w:cs="Calibri"/>
+          <w:color w:val="222222"/>
+        </w:rPr>
+      </w:pPr>
+    </w:p>
+    <w:p>
+      <w:pPr>
+        <w:rPr>
+          <w:rFonts w:ascii="Calibri" w:eastAsia="Times New Roman" w:hAnsi="Calibri" w:cs="Calibri"/>
+          <w:lang w:val="nl-NL" w:eastAsia="nl-NL"/>
+        </w:rPr>
+      </w:pPr>
+      <w:proofErr w:type="spellStart"/>
+      <w:r>
+        <w:rPr>
+          <w:rFonts w:ascii="Calibri" w:eastAsia="Times New Roman" w:hAnsi="Calibri" w:cs="Calibri"/>
+          <w:color w:val="222222"/>
+          <w:shd w:val="clear" w:color="auto" w:fill="FFFFFF"/>
+          <w:lang w:val="nl-NL" w:eastAsia="nl-NL"/>
+        </w:rPr>
+        <w:t>van't</w:t>
+      </w:r>
+      <w:proofErr w:type="spellEnd"/>
+      <w:r>
+        <w:rPr>
+          <w:rFonts w:ascii="Calibri" w:eastAsia="Times New Roman" w:hAnsi="Calibri" w:cs="Calibri"/>
+          <w:color w:val="222222"/>
+          <w:shd w:val="clear" w:color="auto" w:fill="FFFFFF"/>
+          <w:lang w:val="nl-NL" w:eastAsia="nl-NL"/>
+        </w:rPr>
+        <w:t xml:space="preserve"> Veer, A. E., &amp; </w:t>
+      </w:r>
+      <w:proofErr w:type="spellStart"/>
+      <w:r>
+        <w:rPr>
+          <w:rFonts w:ascii="Calibri" w:eastAsia="Times New Roman" w:hAnsi="Calibri" w:cs="Calibri"/>
+          <w:color w:val="222222"/>
+          <w:shd w:val="clear" w:color="auto" w:fill="FFFFFF"/>
+          <w:lang w:val="nl-NL" w:eastAsia="nl-NL"/>
+        </w:rPr>
+        <w:t>Giner-Sorolla</w:t>
+      </w:r>
+      <w:proofErr w:type="spellEnd"/>
+      <w:r>
+        <w:rPr>
+          <w:rFonts w:ascii="Calibri" w:eastAsia="Times New Roman" w:hAnsi="Calibri" w:cs="Calibri"/>
+          <w:color w:val="222222"/>
+          <w:shd w:val="clear" w:color="auto" w:fill="FFFFFF"/>
+          <w:lang w:val="nl-NL" w:eastAsia="nl-NL"/>
+        </w:rPr>
+        <w:t xml:space="preserve">, R. (2016). </w:t>
+      </w:r>
+      <w:r>
+        <w:rPr>
+          <w:rFonts w:ascii="Calibri" w:eastAsia="Times New Roman" w:hAnsi="Calibri" w:cs="Calibri"/>
+          <w:color w:val="222222"/>
+          <w:shd w:val="clear" w:color="auto" w:fill="FFFFFF"/>
+          <w:lang w:eastAsia="nl-NL"/>
+        </w:rPr>
+        <w:t>Pre-registration in social psychology—A discussion and suggested template. </w:t>
+      </w:r>
+      <w:proofErr w:type="spellStart"/>
+      <w:r>
+        <w:rPr>
+          <w:rFonts w:ascii="Calibri" w:eastAsia="Times New Roman" w:hAnsi="Calibri" w:cs="Calibri"/>
+          <w:i/>
+          <w:iCs/>
+          <w:color w:val="222222"/>
+          <w:shd w:val="clear" w:color="auto" w:fill="FFFFFF"/>
+          <w:lang w:eastAsia="nl-NL"/>
+        </w:rPr>
+        <w:t>Jou</w:t>
+      </w:r>
+      <w:r>
+        <w:rPr>
+          <w:rFonts w:ascii="Calibri" w:eastAsia="Times New Roman" w:hAnsi="Calibri" w:cs="Calibri"/>
+          <w:i/>
+          <w:iCs/>
+          <w:color w:val="222222"/>
+          <w:shd w:val="clear" w:color="auto" w:fill="FFFFFF"/>
+          <w:lang w:val="nl-NL" w:eastAsia="nl-NL"/>
+        </w:rPr>
+        <w:t>rnal</w:t>
+      </w:r>
+      <w:proofErr w:type="spellEnd"/>
+      <w:r>
+        <w:rPr>
+          <w:rFonts w:ascii="Calibri" w:eastAsia="Times New Roman" w:hAnsi="Calibri" w:cs="Calibri"/>
+          <w:i/>
+          <w:iCs/>
+          <w:color w:val="222222"/>
+          <w:shd w:val="clear" w:color="auto" w:fill="FFFFFF"/>
+          <w:lang w:val="nl-NL" w:eastAsia="nl-NL"/>
+        </w:rPr>
+        <w:t xml:space="preserve"> of </w:t>
+      </w:r>
+      <w:proofErr w:type="spellStart"/>
+      <w:r>
+        <w:rPr>
+          <w:rFonts w:ascii="Calibri" w:eastAsia="Times New Roman" w:hAnsi="Calibri" w:cs="Calibri"/>
+          <w:i/>
+          <w:iCs/>
+          <w:color w:val="222222"/>
+          <w:shd w:val="clear" w:color="auto" w:fill="FFFFFF"/>
+          <w:lang w:val="nl-NL" w:eastAsia="nl-NL"/>
+        </w:rPr>
+        <w:t>Experimental</w:t>
+      </w:r>
+      <w:proofErr w:type="spellEnd"/>
+      <w:r>
+        <w:rPr>
+          <w:rFonts w:ascii="Calibri" w:eastAsia="Times New Roman" w:hAnsi="Calibri" w:cs="Calibri"/>
+          <w:i/>
+          <w:iCs/>
+          <w:color w:val="222222"/>
+          <w:shd w:val="clear" w:color="auto" w:fill="FFFFFF"/>
+          <w:lang w:val="nl-NL" w:eastAsia="nl-NL"/>
+        </w:rPr>
+        <w:t xml:space="preserve"> </w:t>
+      </w:r>
+      <w:proofErr w:type="spellStart"/>
+      <w:r>
+        <w:rPr>
+          <w:rFonts w:ascii="Calibri" w:eastAsia="Times New Roman" w:hAnsi="Calibri" w:cs="Calibri"/>
+          <w:i/>
+          <w:iCs/>
+          <w:color w:val="222222"/>
+          <w:shd w:val="clear" w:color="auto" w:fill="FFFFFF"/>
+          <w:lang w:val="nl-NL" w:eastAsia="nl-NL"/>
+        </w:rPr>
+        <w:t>Social</w:t>
+      </w:r>
+      <w:proofErr w:type="spellEnd"/>
+      <w:r>
+        <w:rPr>
+          <w:rFonts w:ascii="Calibri" w:eastAsia="Times New Roman" w:hAnsi="Calibri" w:cs="Calibri"/>
+          <w:i/>
+          <w:iCs/>
+          <w:color w:val="222222"/>
+          <w:shd w:val="clear" w:color="auto" w:fill="FFFFFF"/>
+          <w:lang w:val="nl-NL" w:eastAsia="nl-NL"/>
+        </w:rPr>
+        <w:t xml:space="preserve"> </w:t>
+      </w:r>
+      <w:proofErr w:type="spellStart"/>
+      <w:r>
+        <w:rPr>
+          <w:rFonts w:ascii="Calibri" w:eastAsia="Times New Roman" w:hAnsi="Calibri" w:cs="Calibri"/>
+          <w:i/>
+          <w:iCs/>
+          <w:color w:val="222222"/>
+          <w:shd w:val="clear" w:color="auto" w:fill="FFFFFF"/>
+          <w:lang w:val="nl-NL" w:eastAsia="nl-NL"/>
+        </w:rPr>
+        <w:t>Psychology</w:t>
+      </w:r>
+      <w:proofErr w:type="spellEnd"/>
+      <w:r>
+        <w:rPr>
+          <w:rFonts w:ascii="Calibri" w:eastAsia="Times New Roman" w:hAnsi="Calibri" w:cs="Calibri"/>
+          <w:color w:val="222222"/>
+          <w:shd w:val="clear" w:color="auto" w:fill="FFFFFF"/>
+          <w:lang w:val="nl-NL" w:eastAsia="nl-NL"/>
+        </w:rPr>
+        <w:t>, </w:t>
+      </w:r>
+      <w:r>
+        <w:rPr>
+          <w:rFonts w:ascii="Calibri" w:eastAsia="Times New Roman" w:hAnsi="Calibri" w:cs="Calibri"/>
+          <w:i/>
+          <w:iCs/>
+          <w:color w:val="222222"/>
+          <w:shd w:val="clear" w:color="auto" w:fill="FFFFFF"/>
+          <w:lang w:val="nl-NL" w:eastAsia="nl-NL"/>
+        </w:rPr>
+        <w:t>67</w:t>
+      </w:r>
+      <w:r>
+        <w:rPr>
+          <w:rFonts w:ascii="Calibri" w:eastAsia="Times New Roman" w:hAnsi="Calibri" w:cs="Calibri"/>
+          <w:color w:val="222222"/>
+          <w:shd w:val="clear" w:color="auto" w:fill="FFFFFF"/>
+          <w:lang w:val="nl-NL" w:eastAsia="nl-NL"/>
+        </w:rPr>
+        <w:t>, 2-12.</w:t>
+      </w:r>
+      <w:r>
+        <w:rPr>
+          <w:rFonts w:ascii="Calibri" w:eastAsia="Times New Roman" w:hAnsi="Calibri" w:cs="Calibri"/>
+          <w:color w:val="222222"/>
+          <w:shd w:val="clear" w:color="auto" w:fill="FFFFFF"/>
+          <w:lang w:val="nl-NL" w:eastAsia="nl-NL"/>
+        </w:rPr>
+        <w:t xml:space="preserve"> </w:t>
+      </w:r>
+      <w:proofErr w:type="spellStart"/>
+      <w:r>
+        <w:rPr>
+          <w:rFonts w:ascii="Calibri" w:eastAsia="Times New Roman" w:hAnsi="Calibri" w:cs="Calibri"/>
+          <w:color w:val="222222"/>
+          <w:shd w:val="clear" w:color="auto" w:fill="FFFFFF"/>
+          <w:lang w:val="nl-NL" w:eastAsia="nl-NL"/>
+        </w:rPr>
+        <w:t>Available</w:t>
+      </w:r>
+      <w:proofErr w:type="spellEnd"/>
+      <w:r>
+        <w:rPr>
+          <w:rFonts w:ascii="Calibri" w:eastAsia="Times New Roman" w:hAnsi="Calibri" w:cs="Calibri"/>
+          <w:color w:val="222222"/>
+          <w:shd w:val="clear" w:color="auto" w:fill="FFFFFF"/>
+          <w:lang w:val="nl-NL" w:eastAsia="nl-NL"/>
+        </w:rPr>
+        <w:t xml:space="preserve"> at </w:t>
+      </w:r>
+      <w:hyperlink r:id="rId59" w:history="1">
+        <w:r>
+          <w:rPr>
+            <w:rStyle w:val="Hyperlink"/>
+            <w:rFonts w:ascii="Calibri" w:eastAsia="Times New Roman" w:hAnsi="Calibri" w:cs="Calibri"/>
+            <w:shd w:val="clear" w:color="auto" w:fill="FFFFFF"/>
+            <w:lang w:val="nl-NL" w:eastAsia="nl-NL"/>
+          </w:rPr>
+          <w:t>https://bit.ly/2qZkJbC</w:t>
+        </w:r>
+      </w:hyperlink>
+      <w:r>
+        <w:rPr>
+          <w:rFonts w:ascii="Calibri" w:eastAsia="Times New Roman" w:hAnsi="Calibri" w:cs="Calibri"/>
+          <w:color w:val="222222"/>
+          <w:shd w:val="clear" w:color="auto" w:fill="FFFFFF"/>
+          <w:lang w:val="nl-NL" w:eastAsia="nl-NL"/>
+        </w:rPr>
+        <w:t xml:space="preserve">. </w:t>
+      </w:r>
+    </w:p>
+    <w:p>
+      <w:pPr>
+        <w:shd w:val="clear" w:color="auto" w:fill="FFFFFF"/>
+        <w:rPr>
+          <w:rFonts w:ascii="Calibri" w:hAnsi="Calibri" w:cs="Calibri"/>
+          <w:color w:val="222222"/>
+          <w:lang w:val="fr-FR"/>
+        </w:rPr>
+      </w:pPr>
+    </w:p>
+    <w:p>
+      <w:pPr>
+        <w:rPr>
+          <w:b/>
+          <w:lang w:val="fr-FR"/>
         </w:rPr>
       </w:pPr>
     </w:p>
@@ -6503,6 +8490,30 @@
       <w:shd w:val="clear" w:color="auto" w:fill="E6E6E6"/>
     </w:rPr>
   </w:style>
+  <w:style w:type="character" w:styleId="Onopgelostemelding">
+    <w:name w:val="Unresolved Mention"/>
+    <w:basedOn w:val="Standaardalinea-lettertype"/>
+    <w:uiPriority w:val="99"/>
+    <w:rsid w:val="002516F5"/>
+    <w:rPr>
+      <w:color w:val="808080"/>
+      <w:shd w:val="clear" w:color="auto" w:fill="E6E6E6"/>
+    </w:rPr>
+  </w:style>
+  <w:style w:type="paragraph" w:customStyle="1" w:styleId="Standaard1">
+    <w:name w:val="Standaard1"/>
+    <w:rsid w:val="002516F5"/>
+    <w:pPr>
+      <w:spacing w:line="276" w:lineRule="auto"/>
+    </w:pPr>
+    <w:rPr>
+      <w:rFonts w:ascii="Arial" w:eastAsia="Arial" w:hAnsi="Arial" w:cs="Arial"/>
+      <w:color w:val="000000"/>
+      <w:sz w:val="22"/>
+      <w:szCs w:val="22"/>
+      <w:lang w:val="nl-NL" w:eastAsia="nl-NL"/>
+    </w:rPr>
+  </w:style>
 </w:styles>
 </file>
 
@@ -6772,7 +8783,7 @@
 </file>
 
 <file path=customXml/itemProps1.xml><?xml version="1.0" encoding="utf-8"?>
-<ds:datastoreItem xmlns:ds="http://schemas.openxmlformats.org/officeDocument/2006/customXml" ds:itemID="{436C11BC-ACD1-5845-8AFF-F66089EAC65B}">
+<ds:datastoreItem xmlns:ds="http://schemas.openxmlformats.org/officeDocument/2006/customXml" ds:itemID="{B086C49E-9397-4F4E-935E-1297DFAE76FB}">
   <ds:schemaRefs>
     <ds:schemaRef ds:uri="http://schemas.openxmlformats.org/officeDocument/2006/bibliography"/>
   </ds:schemaRefs>

</xml_diff>